<commit_message>
Analisis de carga de trabajo doc
</commit_message>
<xml_diff>
--- a/demo/docs/Informe BD.docx
+++ b/demo/docs/Informe BD.docx
@@ -1322,21 +1322,12 @@
           <w:lang w:val="es-CO"/>
         </w:rPr>
       </w:pPr>
-      <w:proofErr w:type="spellStart"/>
-      <w:r>
-        <w:rPr>
-          <w:rFonts w:ascii="Amasis MT Pro Light" w:hAnsi="Amasis MT Pro Light"/>
-          <w:lang w:val="es-CO"/>
-        </w:rPr>
-        <w:t>cantidad_recibida</w:t>
-      </w:r>
-      <w:proofErr w:type="spellEnd"/>
-      <w:r>
-        <w:rPr>
-          <w:rFonts w:ascii="Amasis MT Pro Light" w:hAnsi="Amasis MT Pro Light"/>
-          <w:lang w:val="es-CO"/>
-        </w:rPr>
-        <w:t>: Número de unidades recibidas.</w:t>
+      <w:r>
+        <w:rPr>
+          <w:rFonts w:ascii="Amasis MT Pro Light" w:hAnsi="Amasis MT Pro Light"/>
+          <w:lang w:val="es-CO"/>
+        </w:rPr>
+        <w:t>cantidad_recibida: Número de unidades recibidas.</w:t>
       </w:r>
     </w:p>
     <w:p>
@@ -1351,21 +1342,12 @@
           <w:lang w:val="es-CO"/>
         </w:rPr>
       </w:pPr>
-      <w:proofErr w:type="spellStart"/>
-      <w:r>
-        <w:rPr>
-          <w:rFonts w:ascii="Amasis MT Pro Light" w:hAnsi="Amasis MT Pro Light"/>
-          <w:lang w:val="es-CO"/>
-        </w:rPr>
-        <w:t>costo_recibido</w:t>
-      </w:r>
-      <w:proofErr w:type="spellEnd"/>
-      <w:r>
-        <w:rPr>
-          <w:rFonts w:ascii="Amasis MT Pro Light" w:hAnsi="Amasis MT Pro Light"/>
-          <w:lang w:val="es-CO"/>
-        </w:rPr>
-        <w:t>: Costo unitario de los productos recibidos.</w:t>
+      <w:r>
+        <w:rPr>
+          <w:rFonts w:ascii="Amasis MT Pro Light" w:hAnsi="Amasis MT Pro Light"/>
+          <w:lang w:val="es-CO"/>
+        </w:rPr>
+        <w:t>costo_recibido: Costo unitario de los productos recibidos.</w:t>
       </w:r>
     </w:p>
     <w:p>
@@ -1827,21 +1809,12 @@
           <w:lang w:val="es-CO"/>
         </w:rPr>
       </w:pPr>
-      <w:proofErr w:type="spellStart"/>
-      <w:r>
-        <w:rPr>
-          <w:rFonts w:ascii="Amasis MT Pro Light" w:hAnsi="Amasis MT Pro Light"/>
-          <w:lang w:val="es-CO"/>
-        </w:rPr>
-        <w:t>costo_promedio</w:t>
-      </w:r>
-      <w:proofErr w:type="spellEnd"/>
-      <w:r>
-        <w:rPr>
-          <w:rFonts w:ascii="Amasis MT Pro Light" w:hAnsi="Amasis MT Pro Light"/>
-          <w:lang w:val="es-CO"/>
-        </w:rPr>
-        <w:t>: Costo promedio del producto en esa bodega.</w:t>
+      <w:r>
+        <w:rPr>
+          <w:rFonts w:ascii="Amasis MT Pro Light" w:hAnsi="Amasis MT Pro Light"/>
+          <w:lang w:val="es-CO"/>
+        </w:rPr>
+        <w:t>costo_promedio: Costo promedio del producto en esa bodega.</w:t>
       </w:r>
     </w:p>
     <w:p>
@@ -1881,14 +1854,7 @@
           <w:rFonts w:ascii="Amasis MT Pro Light" w:hAnsi="Amasis MT Pro Light"/>
           <w:lang w:val="es-CO"/>
         </w:rPr>
-        <w:t xml:space="preserve">Nivel mínimo: </w:t>
-      </w:r>
-      <w:r>
-        <w:rPr>
-          <w:rFonts w:ascii="Amasis MT Pro Light" w:hAnsi="Amasis MT Pro Light"/>
-          <w:lang w:val="es-CO"/>
-        </w:rPr>
-        <w:t>Nivel mínimo de inventario que una sucursal debe mantener para un producto.</w:t>
+        <w:t>Nivel mínimo: Nivel mínimo de inventario que una sucursal debe mantener para un producto.</w:t>
       </w:r>
     </w:p>
     <w:p>
@@ -2721,10 +2687,7 @@
         <w:t xml:space="preserve">Referenciada. </w:t>
       </w:r>
       <w:r>
-        <w:t>L</w:t>
-      </w:r>
-      <w:r>
-        <w:t>as categorías tienen información específica (como características de almacenamiento) y los productos tienen atributos adicionales (como especificación de empaque, precio, etc.).</w:t>
+        <w:t>Las categorías tienen información específica (como características de almacenamiento) y los productos tienen atributos adicionales (como especificación de empaque, precio, etc.).</w:t>
       </w:r>
       <w:r>
         <w:t xml:space="preserve"> </w:t>
@@ -2868,10 +2831,7 @@
         <w:t xml:space="preserve">: </w:t>
       </w:r>
       <w:r>
-        <w:t>Referenciado</w:t>
-      </w:r>
-      <w:r>
-        <w:t xml:space="preserve">. </w:t>
+        <w:t xml:space="preserve">Referenciado. </w:t>
       </w:r>
       <w:r>
         <w:t xml:space="preserve">Cada proveedor </w:t>
@@ -2959,8 +2919,1011 @@
     </w:p>
     <w:p>
       <w:pPr>
+        <w:pStyle w:val="MaluTitulo"/>
+        <w:rPr>
+          <w:rFonts w:ascii="Amasis MT Pro" w:hAnsi="Amasis MT Pro"/>
+          <w:color w:val="auto"/>
+          <w:sz w:val="20"/>
+          <w:szCs w:val="20"/>
+          <w:lang w:val="es-CO"/>
+        </w:rPr>
+      </w:pPr>
+      <w:r>
+        <w:rPr>
+          <w:rFonts w:ascii="Amasis MT Pro" w:hAnsi="Amasis MT Pro"/>
+          <w:color w:val="auto"/>
+          <w:sz w:val="20"/>
+          <w:szCs w:val="20"/>
+          <w:lang w:val="es-CO"/>
+        </w:rPr>
+        <w:lastRenderedPageBreak/>
+        <w:t xml:space="preserve">3. </w:t>
+      </w:r>
+      <w:r>
+        <w:rPr>
+          <w:rFonts w:ascii="Amasis MT Pro" w:hAnsi="Amasis MT Pro"/>
+          <w:color w:val="auto"/>
+          <w:sz w:val="20"/>
+          <w:szCs w:val="20"/>
+          <w:lang w:val="es-CO"/>
+        </w:rPr>
+        <w:t>Diseño de la base de datos</w:t>
+      </w:r>
+    </w:p>
+    <w:p>
+      <w:pPr>
+        <w:pStyle w:val="MaluTitulo"/>
+        <w:numPr>
+          <w:ilvl w:val="0"/>
+          <w:numId w:val="61"/>
+        </w:numPr>
+        <w:rPr>
+          <w:rFonts w:ascii="Amasis MT Pro" w:hAnsi="Amasis MT Pro"/>
+          <w:color w:val="auto"/>
+          <w:sz w:val="20"/>
+          <w:szCs w:val="20"/>
+          <w:lang w:val="es-CO"/>
+        </w:rPr>
+      </w:pPr>
+      <w:r>
+        <w:rPr>
+          <w:rFonts w:ascii="Amasis MT Pro" w:hAnsi="Amasis MT Pro"/>
+          <w:color w:val="auto"/>
+          <w:sz w:val="20"/>
+          <w:szCs w:val="20"/>
+          <w:lang w:val="es-CO"/>
+        </w:rPr>
+        <w:t>Análisis de la carga de trabajo</w:t>
+      </w:r>
+      <w:bookmarkStart w:id="0" w:name="_Hlk183979697"/>
+    </w:p>
+    <w:p>
+      <w:pPr>
+        <w:pStyle w:val="MaluTitulo"/>
+        <w:ind w:left="720"/>
+        <w:rPr>
+          <w:rFonts w:ascii="Amasis MT Pro" w:hAnsi="Amasis MT Pro"/>
+          <w:color w:val="auto"/>
+          <w:sz w:val="20"/>
+          <w:szCs w:val="20"/>
+          <w:lang w:val="es-CO"/>
+        </w:rPr>
+      </w:pPr>
+      <w:r>
+        <w:rPr>
+          <w:rFonts w:ascii="Amasis MT Pro" w:hAnsi="Amasis MT Pro"/>
+          <w:b w:val="0"/>
+          <w:color w:val="auto"/>
+          <w:sz w:val="20"/>
+          <w:szCs w:val="20"/>
+          <w:lang w:val="es-CO"/>
+        </w:rPr>
+        <w:t>1.</w:t>
+      </w:r>
+      <w:r>
+        <w:rPr>
+          <w:rFonts w:ascii="Amasis MT Pro" w:hAnsi="Amasis MT Pro"/>
+          <w:color w:val="auto"/>
+          <w:sz w:val="20"/>
+          <w:szCs w:val="20"/>
+          <w:lang w:val="es-CO"/>
+        </w:rPr>
+        <w:t xml:space="preserve">  </w:t>
+      </w:r>
+      <w:r>
+        <w:rPr>
+          <w:rFonts w:ascii="Amasis MT Pro" w:hAnsi="Amasis MT Pro"/>
+          <w:color w:val="auto"/>
+          <w:sz w:val="20"/>
+          <w:szCs w:val="20"/>
+          <w:lang w:val="es-CO"/>
+        </w:rPr>
+        <w:t>Identificación de entidades y atributos</w:t>
+      </w:r>
+      <w:r>
+        <w:rPr>
+          <w:rFonts w:ascii="Amasis MT Pro" w:hAnsi="Amasis MT Pro"/>
+          <w:color w:val="auto"/>
+          <w:sz w:val="20"/>
+          <w:szCs w:val="20"/>
+          <w:lang w:val="es-CO"/>
+        </w:rPr>
+        <w:t>:</w:t>
+      </w:r>
+    </w:p>
+    <w:p>
+      <w:pPr>
         <w:pStyle w:val="MaluParrafo"/>
+        <w:ind w:firstLine="720"/>
+        <w:rPr>
+          <w:szCs w:val="20"/>
+          <w:lang w:eastAsia="es-CO"/>
+        </w:rPr>
+      </w:pPr>
+      <w:r>
+        <w:rPr>
+          <w:b/>
+          <w:szCs w:val="20"/>
+        </w:rPr>
+        <w:t>Categoría:</w:t>
+      </w:r>
+      <w:bookmarkEnd w:id="0"/>
+      <w:r>
+        <w:rPr>
+          <w:b/>
+          <w:szCs w:val="20"/>
+        </w:rPr>
+        <w:t xml:space="preserve"> </w:t>
+      </w:r>
+      <w:r>
+        <w:rPr>
+          <w:rFonts w:cs="Courier New"/>
+          <w:szCs w:val="20"/>
+          <w:lang w:eastAsia="es-CO"/>
+        </w:rPr>
+        <w:t>_id</w:t>
+      </w:r>
+      <w:r>
+        <w:rPr>
+          <w:szCs w:val="20"/>
+          <w:lang w:eastAsia="es-CO"/>
+        </w:rPr>
+        <w:t>, código, nombre, descripción, características_almacenamiento.</w:t>
+      </w:r>
+    </w:p>
+    <w:p>
+      <w:pPr>
+        <w:spacing w:before="100" w:beforeAutospacing="1" w:after="100" w:afterAutospacing="1" w:line="240" w:lineRule="auto"/>
         <w:ind w:left="720"/>
+        <w:rPr>
+          <w:rFonts w:ascii="Amasis MT Pro" w:eastAsia="Times New Roman" w:hAnsi="Amasis MT Pro" w:cs="Times New Roman"/>
+          <w:kern w:val="0"/>
+          <w:sz w:val="20"/>
+          <w:szCs w:val="20"/>
+          <w:lang w:val="es-CO" w:eastAsia="es-CO"/>
+          <w14:ligatures w14:val="none"/>
+        </w:rPr>
+      </w:pPr>
+      <w:r>
+        <w:rPr>
+          <w:rFonts w:ascii="Amasis MT Pro" w:hAnsi="Amasis MT Pro"/>
+          <w:b/>
+          <w:bCs/>
+          <w:sz w:val="20"/>
+          <w:szCs w:val="20"/>
+          <w:lang w:val="es-CO" w:eastAsia="es-CO"/>
+        </w:rPr>
+        <w:t xml:space="preserve">Producto: </w:t>
+      </w:r>
+      <w:r>
+        <w:rPr>
+          <w:rFonts w:ascii="Amasis MT Pro" w:eastAsia="Times New Roman" w:hAnsi="Amasis MT Pro" w:cs="Courier New"/>
+          <w:kern w:val="0"/>
+          <w:sz w:val="20"/>
+          <w:szCs w:val="20"/>
+          <w:lang w:val="es-CO" w:eastAsia="es-CO"/>
+          <w14:ligatures w14:val="none"/>
+        </w:rPr>
+        <w:t>_id</w:t>
+      </w:r>
+      <w:r>
+        <w:rPr>
+          <w:rFonts w:ascii="Amasis MT Pro" w:eastAsia="Times New Roman" w:hAnsi="Amasis MT Pro" w:cs="Times New Roman"/>
+          <w:kern w:val="0"/>
+          <w:sz w:val="20"/>
+          <w:szCs w:val="20"/>
+          <w:lang w:val="es-CO" w:eastAsia="es-CO"/>
+          <w14:ligatures w14:val="none"/>
+        </w:rPr>
+        <w:t>, otros atributos (nombre, costo, precio, etc.), especificación_empaque (volumen, peso), categoría_id.</w:t>
+      </w:r>
+    </w:p>
+    <w:p>
+      <w:pPr>
+        <w:spacing w:before="100" w:beforeAutospacing="1" w:after="100" w:afterAutospacing="1" w:line="240" w:lineRule="auto"/>
+        <w:ind w:left="720"/>
+        <w:rPr>
+          <w:rFonts w:ascii="Amasis MT Pro" w:eastAsia="Times New Roman" w:hAnsi="Amasis MT Pro" w:cs="Times New Roman"/>
+          <w:kern w:val="0"/>
+          <w:sz w:val="20"/>
+          <w:szCs w:val="20"/>
+          <w:lang w:val="es-CO" w:eastAsia="es-CO"/>
+          <w14:ligatures w14:val="none"/>
+        </w:rPr>
+      </w:pPr>
+      <w:r>
+        <w:rPr>
+          <w:rFonts w:ascii="Amasis MT Pro" w:hAnsi="Amasis MT Pro"/>
+          <w:b/>
+          <w:bCs/>
+          <w:sz w:val="20"/>
+          <w:szCs w:val="20"/>
+          <w:lang w:val="es-CO" w:eastAsia="es-CO"/>
+        </w:rPr>
+        <w:t xml:space="preserve">Sucursal: </w:t>
+      </w:r>
+      <w:r>
+        <w:rPr>
+          <w:rFonts w:ascii="Amasis MT Pro" w:eastAsia="Times New Roman" w:hAnsi="Amasis MT Pro" w:cs="Courier New"/>
+          <w:kern w:val="0"/>
+          <w:sz w:val="20"/>
+          <w:szCs w:val="20"/>
+          <w:lang w:val="es-CO" w:eastAsia="es-CO"/>
+          <w14:ligatures w14:val="none"/>
+        </w:rPr>
+        <w:t>_id</w:t>
+      </w:r>
+      <w:r>
+        <w:rPr>
+          <w:rFonts w:ascii="Amasis MT Pro" w:eastAsia="Times New Roman" w:hAnsi="Amasis MT Pro" w:cs="Times New Roman"/>
+          <w:kern w:val="0"/>
+          <w:sz w:val="20"/>
+          <w:szCs w:val="20"/>
+          <w:lang w:val="es-CO" w:eastAsia="es-CO"/>
+          <w14:ligatures w14:val="none"/>
+        </w:rPr>
+        <w:t>, nombre, ciudad, dirección, teléfono, bodegas</w:t>
+      </w:r>
+      <w:r>
+        <w:rPr>
+          <w:rFonts w:ascii="Amasis MT Pro" w:eastAsia="Times New Roman" w:hAnsi="Amasis MT Pro" w:cs="Times New Roman"/>
+          <w:kern w:val="0"/>
+          <w:sz w:val="20"/>
+          <w:szCs w:val="20"/>
+          <w:lang w:val="es-CO" w:eastAsia="es-CO"/>
+          <w14:ligatures w14:val="none"/>
+        </w:rPr>
+        <w:t xml:space="preserve"> (</w:t>
+      </w:r>
+      <w:r>
+        <w:rPr>
+          <w:rFonts w:ascii="Amasis MT Pro" w:eastAsia="Times New Roman" w:hAnsi="Amasis MT Pro" w:cs="Courier New"/>
+          <w:kern w:val="0"/>
+          <w:sz w:val="20"/>
+          <w:szCs w:val="20"/>
+          <w:lang w:val="es-CO" w:eastAsia="es-CO"/>
+          <w14:ligatures w14:val="none"/>
+        </w:rPr>
+        <w:t>bodega_id</w:t>
+      </w:r>
+      <w:r>
+        <w:rPr>
+          <w:rFonts w:ascii="Amasis MT Pro" w:eastAsia="Times New Roman" w:hAnsi="Amasis MT Pro" w:cs="Times New Roman"/>
+          <w:kern w:val="0"/>
+          <w:sz w:val="20"/>
+          <w:szCs w:val="20"/>
+          <w:lang w:val="es-CO" w:eastAsia="es-CO"/>
+          <w14:ligatures w14:val="none"/>
+        </w:rPr>
+        <w:t>, nombre, tamaño, productos (producto_id, cantidad, nivel_reorden, costo_promedio, capacidad_bodega).</w:t>
+      </w:r>
+    </w:p>
+    <w:p>
+      <w:pPr>
+        <w:spacing w:before="100" w:beforeAutospacing="1" w:after="100" w:afterAutospacing="1" w:line="240" w:lineRule="auto"/>
+        <w:ind w:left="720"/>
+        <w:rPr>
+          <w:rFonts w:ascii="Amasis MT Pro" w:eastAsia="Times New Roman" w:hAnsi="Amasis MT Pro" w:cs="Times New Roman"/>
+          <w:kern w:val="0"/>
+          <w:sz w:val="20"/>
+          <w:szCs w:val="20"/>
+          <w:lang w:val="es-CO" w:eastAsia="es-CO"/>
+          <w14:ligatures w14:val="none"/>
+        </w:rPr>
+      </w:pPr>
+      <w:r>
+        <w:rPr>
+          <w:rFonts w:ascii="Amasis MT Pro" w:hAnsi="Amasis MT Pro"/>
+          <w:b/>
+          <w:bCs/>
+          <w:sz w:val="20"/>
+          <w:szCs w:val="20"/>
+          <w:lang w:val="es-CO" w:eastAsia="es-CO"/>
+        </w:rPr>
+        <w:t xml:space="preserve">Proveedor: </w:t>
+      </w:r>
+      <w:r>
+        <w:rPr>
+          <w:rFonts w:ascii="Amasis MT Pro" w:eastAsia="Times New Roman" w:hAnsi="Amasis MT Pro" w:cs="Courier New"/>
+          <w:kern w:val="0"/>
+          <w:sz w:val="20"/>
+          <w:szCs w:val="20"/>
+          <w:lang w:val="es-CO" w:eastAsia="es-CO"/>
+          <w14:ligatures w14:val="none"/>
+        </w:rPr>
+        <w:t>_id</w:t>
+      </w:r>
+      <w:r>
+        <w:rPr>
+          <w:rFonts w:ascii="Amasis MT Pro" w:eastAsia="Times New Roman" w:hAnsi="Amasis MT Pro" w:cs="Times New Roman"/>
+          <w:kern w:val="0"/>
+          <w:sz w:val="20"/>
+          <w:szCs w:val="20"/>
+          <w:lang w:val="es-CO" w:eastAsia="es-CO"/>
+          <w14:ligatures w14:val="none"/>
+        </w:rPr>
+        <w:t>, NIT, nombre, dirección, contacto (nombre, teléfono), productos_suministrados.</w:t>
+      </w:r>
+    </w:p>
+    <w:p>
+      <w:pPr>
+        <w:spacing w:before="100" w:beforeAutospacing="1" w:after="100" w:afterAutospacing="1" w:line="240" w:lineRule="auto"/>
+        <w:ind w:left="720"/>
+        <w:rPr>
+          <w:rFonts w:ascii="Amasis MT Pro" w:eastAsia="Times New Roman" w:hAnsi="Amasis MT Pro" w:cs="Times New Roman"/>
+          <w:kern w:val="0"/>
+          <w:sz w:val="20"/>
+          <w:szCs w:val="20"/>
+          <w:lang w:val="es-CO" w:eastAsia="es-CO"/>
+          <w14:ligatures w14:val="none"/>
+        </w:rPr>
+      </w:pPr>
+      <w:r>
+        <w:rPr>
+          <w:rFonts w:ascii="Amasis MT Pro" w:hAnsi="Amasis MT Pro"/>
+          <w:b/>
+          <w:bCs/>
+          <w:sz w:val="20"/>
+          <w:szCs w:val="20"/>
+          <w:lang w:val="es-CO" w:eastAsia="es-CO"/>
+        </w:rPr>
+        <w:t xml:space="preserve">Orden de compra: </w:t>
+      </w:r>
+      <w:r>
+        <w:rPr>
+          <w:rFonts w:ascii="Times New Roman" w:eastAsia="Times New Roman" w:hAnsi="Times New Roman" w:cs="Times New Roman"/>
+          <w:b/>
+          <w:bCs/>
+          <w:kern w:val="0"/>
+          <w:sz w:val="24"/>
+          <w:szCs w:val="24"/>
+          <w:lang w:val="es-CO" w:eastAsia="es-CO"/>
+          <w14:ligatures w14:val="none"/>
+        </w:rPr>
+        <w:t>:</w:t>
+      </w:r>
+      <w:r>
+        <w:rPr>
+          <w:rFonts w:ascii="Times New Roman" w:eastAsia="Times New Roman" w:hAnsi="Times New Roman" w:cs="Times New Roman"/>
+          <w:kern w:val="0"/>
+          <w:sz w:val="24"/>
+          <w:szCs w:val="24"/>
+          <w:lang w:val="es-CO" w:eastAsia="es-CO"/>
+          <w14:ligatures w14:val="none"/>
+        </w:rPr>
+        <w:t xml:space="preserve"> </w:t>
+      </w:r>
+      <w:r>
+        <w:rPr>
+          <w:rFonts w:ascii="Amasis MT Pro" w:eastAsia="Times New Roman" w:hAnsi="Amasis MT Pro" w:cs="Courier New"/>
+          <w:kern w:val="0"/>
+          <w:sz w:val="20"/>
+          <w:szCs w:val="20"/>
+          <w:lang w:val="es-CO" w:eastAsia="es-CO"/>
+          <w14:ligatures w14:val="none"/>
+        </w:rPr>
+        <w:t>_id</w:t>
+      </w:r>
+      <w:r>
+        <w:rPr>
+          <w:rFonts w:ascii="Amasis MT Pro" w:eastAsia="Times New Roman" w:hAnsi="Amasis MT Pro" w:cs="Times New Roman"/>
+          <w:kern w:val="0"/>
+          <w:sz w:val="20"/>
+          <w:szCs w:val="20"/>
+          <w:lang w:val="es-CO" w:eastAsia="es-CO"/>
+          <w14:ligatures w14:val="none"/>
+        </w:rPr>
+        <w:t>, fecha_creación, sucursal_id, proveedor_id, fecha_entrega, estado, detalle (producto_id, cantidad, precio_unitario).</w:t>
+      </w:r>
+    </w:p>
+    <w:p>
+      <w:pPr>
+        <w:spacing w:before="100" w:beforeAutospacing="1" w:after="100" w:afterAutospacing="1" w:line="240" w:lineRule="auto"/>
+        <w:ind w:left="720"/>
+        <w:rPr>
+          <w:rFonts w:ascii="Amasis MT Pro" w:eastAsia="Times New Roman" w:hAnsi="Amasis MT Pro" w:cs="Times New Roman"/>
+          <w:kern w:val="0"/>
+          <w:sz w:val="20"/>
+          <w:szCs w:val="20"/>
+          <w:lang w:val="es-CO" w:eastAsia="es-CO"/>
+          <w14:ligatures w14:val="none"/>
+        </w:rPr>
+      </w:pPr>
+      <w:r>
+        <w:rPr>
+          <w:rFonts w:ascii="Amasis MT Pro" w:hAnsi="Amasis MT Pro"/>
+          <w:b/>
+          <w:bCs/>
+          <w:sz w:val="20"/>
+          <w:szCs w:val="20"/>
+          <w:lang w:val="es-CO" w:eastAsia="es-CO"/>
+        </w:rPr>
+        <w:t xml:space="preserve">Recepción: </w:t>
+      </w:r>
+      <w:r>
+        <w:rPr>
+          <w:rFonts w:ascii="Amasis MT Pro" w:hAnsi="Amasis MT Pro"/>
+          <w:sz w:val="20"/>
+          <w:szCs w:val="20"/>
+          <w:lang w:val="es-CO" w:eastAsia="es-CO"/>
+        </w:rPr>
+        <w:t>_id, productos (producto_id, cantidad_recibida, costo_recibido), proveedor_id, bodega_id.</w:t>
+      </w:r>
+    </w:p>
+    <w:p>
+      <w:pPr>
+        <w:spacing w:before="100" w:beforeAutospacing="1" w:after="100" w:afterAutospacing="1" w:line="240" w:lineRule="auto"/>
+        <w:ind w:left="720"/>
+        <w:rPr>
+          <w:rFonts w:ascii="Amasis MT Pro" w:eastAsia="Times New Roman" w:hAnsi="Amasis MT Pro" w:cs="Times New Roman"/>
+          <w:kern w:val="0"/>
+          <w:sz w:val="20"/>
+          <w:szCs w:val="20"/>
+          <w:lang w:eastAsia="es-CO"/>
+          <w14:ligatures w14:val="none"/>
+        </w:rPr>
+      </w:pPr>
+      <w:r>
+        <w:rPr>
+          <w:rFonts w:ascii="Amasis MT Pro" w:eastAsia="Times New Roman" w:hAnsi="Amasis MT Pro" w:cs="Times New Roman"/>
+          <w:kern w:val="0"/>
+          <w:sz w:val="20"/>
+          <w:szCs w:val="20"/>
+          <w:lang w:val="es-CO" w:eastAsia="es-CO"/>
+          <w14:ligatures w14:val="none"/>
+        </w:rPr>
+        <w:t xml:space="preserve">2. </w:t>
+      </w:r>
+      <w:r>
+        <w:rPr>
+          <w:rFonts w:ascii="Amasis MT Pro" w:eastAsia="Times New Roman" w:hAnsi="Amasis MT Pro" w:cs="Times New Roman"/>
+          <w:b/>
+          <w:bCs/>
+          <w:kern w:val="0"/>
+          <w:sz w:val="20"/>
+          <w:szCs w:val="20"/>
+          <w:lang w:eastAsia="es-CO"/>
+          <w14:ligatures w14:val="none"/>
+        </w:rPr>
+        <w:t>Cuantifiquen las entidades</w:t>
+      </w:r>
+      <w:r>
+        <w:rPr>
+          <w:rFonts w:ascii="Amasis MT Pro" w:eastAsia="Times New Roman" w:hAnsi="Amasis MT Pro" w:cs="Times New Roman"/>
+          <w:b/>
+          <w:bCs/>
+          <w:kern w:val="0"/>
+          <w:sz w:val="20"/>
+          <w:szCs w:val="20"/>
+          <w:lang w:eastAsia="es-CO"/>
+          <w14:ligatures w14:val="none"/>
+        </w:rPr>
+        <w:t>:</w:t>
+      </w:r>
+    </w:p>
+    <w:p>
+      <w:pPr>
+        <w:spacing w:before="100" w:beforeAutospacing="1" w:after="100" w:afterAutospacing="1" w:line="240" w:lineRule="auto"/>
+        <w:ind w:left="720"/>
+        <w:rPr>
+          <w:rFonts w:ascii="Amasis MT Pro" w:eastAsia="Times New Roman" w:hAnsi="Amasis MT Pro" w:cs="Times New Roman"/>
+          <w:kern w:val="0"/>
+          <w:sz w:val="20"/>
+          <w:szCs w:val="20"/>
+          <w:lang w:val="es-CO" w:eastAsia="es-CO"/>
+          <w14:ligatures w14:val="none"/>
+        </w:rPr>
+      </w:pPr>
+      <w:r>
+        <w:rPr>
+          <w:rFonts w:ascii="Amasis MT Pro" w:eastAsia="Times New Roman" w:hAnsi="Amasis MT Pro" w:cs="Times New Roman"/>
+          <w:b/>
+          <w:bCs/>
+          <w:kern w:val="0"/>
+          <w:sz w:val="20"/>
+          <w:szCs w:val="20"/>
+          <w:lang w:val="es-CO" w:eastAsia="es-CO"/>
+          <w14:ligatures w14:val="none"/>
+        </w:rPr>
+        <w:t>Categorías</w:t>
+      </w:r>
+      <w:r>
+        <w:rPr>
+          <w:rFonts w:ascii="Amasis MT Pro" w:eastAsia="Times New Roman" w:hAnsi="Amasis MT Pro" w:cs="Times New Roman"/>
+          <w:b/>
+          <w:bCs/>
+          <w:kern w:val="0"/>
+          <w:sz w:val="20"/>
+          <w:szCs w:val="20"/>
+          <w:lang w:val="es-CO" w:eastAsia="es-CO"/>
+          <w14:ligatures w14:val="none"/>
+        </w:rPr>
+        <w:t>:</w:t>
+      </w:r>
+      <w:r>
+        <w:rPr>
+          <w:rFonts w:ascii="Amasis MT Pro" w:eastAsia="Times New Roman" w:hAnsi="Amasis MT Pro" w:cs="Times New Roman"/>
+          <w:kern w:val="0"/>
+          <w:sz w:val="20"/>
+          <w:szCs w:val="20"/>
+          <w:lang w:val="es-CO" w:eastAsia="es-CO"/>
+          <w14:ligatures w14:val="none"/>
+        </w:rPr>
+        <w:t xml:space="preserve"> 8</w:t>
+      </w:r>
+    </w:p>
+    <w:p>
+      <w:pPr>
+        <w:numPr>
+          <w:ilvl w:val="1"/>
+          <w:numId w:val="63"/>
+        </w:numPr>
+        <w:spacing w:before="100" w:beforeAutospacing="1" w:after="100" w:afterAutospacing="1" w:line="240" w:lineRule="auto"/>
+        <w:rPr>
+          <w:rFonts w:ascii="Amasis MT Pro" w:eastAsia="Times New Roman" w:hAnsi="Amasis MT Pro" w:cs="Times New Roman"/>
+          <w:kern w:val="0"/>
+          <w:sz w:val="20"/>
+          <w:szCs w:val="20"/>
+          <w:lang w:val="es-CO" w:eastAsia="es-CO"/>
+          <w14:ligatures w14:val="none"/>
+        </w:rPr>
+      </w:pPr>
+      <w:r>
+        <w:rPr>
+          <w:rFonts w:ascii="Amasis MT Pro" w:eastAsia="Times New Roman" w:hAnsi="Amasis MT Pro" w:cs="Times New Roman"/>
+          <w:kern w:val="0"/>
+          <w:sz w:val="20"/>
+          <w:szCs w:val="20"/>
+          <w:lang w:val="es-CO" w:eastAsia="es-CO"/>
+          <w14:ligatures w14:val="none"/>
+        </w:rPr>
+        <w:t>El caso de estudio menciona varias categorías específicas como perecederos, no perecederos, congelados, aseo, prendas de vestir, muebles, herramientas y electrodomésticos. Esto nos da un estimado de 8 categorías principales.</w:t>
+      </w:r>
+    </w:p>
+    <w:p>
+      <w:pPr>
+        <w:spacing w:before="100" w:beforeAutospacing="1" w:after="100" w:afterAutospacing="1" w:line="240" w:lineRule="auto"/>
+        <w:ind w:left="720"/>
+        <w:rPr>
+          <w:rFonts w:ascii="Amasis MT Pro" w:eastAsia="Times New Roman" w:hAnsi="Amasis MT Pro" w:cs="Times New Roman"/>
+          <w:kern w:val="0"/>
+          <w:sz w:val="20"/>
+          <w:szCs w:val="20"/>
+          <w:lang w:val="es-CO" w:eastAsia="es-CO"/>
+          <w14:ligatures w14:val="none"/>
+        </w:rPr>
+      </w:pPr>
+      <w:r>
+        <w:rPr>
+          <w:rFonts w:ascii="Amasis MT Pro" w:eastAsia="Times New Roman" w:hAnsi="Amasis MT Pro" w:cs="Times New Roman"/>
+          <w:b/>
+          <w:bCs/>
+          <w:kern w:val="0"/>
+          <w:sz w:val="20"/>
+          <w:szCs w:val="20"/>
+          <w:lang w:val="es-CO" w:eastAsia="es-CO"/>
+          <w14:ligatures w14:val="none"/>
+        </w:rPr>
+        <w:t>Productos:</w:t>
+      </w:r>
+      <w:r>
+        <w:rPr>
+          <w:rFonts w:ascii="Amasis MT Pro" w:eastAsia="Times New Roman" w:hAnsi="Amasis MT Pro" w:cs="Times New Roman"/>
+          <w:kern w:val="0"/>
+          <w:sz w:val="20"/>
+          <w:szCs w:val="20"/>
+          <w:lang w:val="es-CO" w:eastAsia="es-CO"/>
+          <w14:ligatures w14:val="none"/>
+        </w:rPr>
+        <w:t xml:space="preserve"> 20</w:t>
+      </w:r>
+      <w:r>
+        <w:rPr>
+          <w:rFonts w:ascii="Amasis MT Pro" w:eastAsia="Times New Roman" w:hAnsi="Amasis MT Pro" w:cs="Times New Roman"/>
+          <w:kern w:val="0"/>
+          <w:sz w:val="20"/>
+          <w:szCs w:val="20"/>
+          <w:lang w:val="es-CO" w:eastAsia="es-CO"/>
+          <w14:ligatures w14:val="none"/>
+        </w:rPr>
+        <w:t>.000</w:t>
+      </w:r>
+    </w:p>
+    <w:p>
+      <w:pPr>
+        <w:numPr>
+          <w:ilvl w:val="1"/>
+          <w:numId w:val="63"/>
+        </w:numPr>
+        <w:spacing w:before="100" w:beforeAutospacing="1" w:after="100" w:afterAutospacing="1" w:line="240" w:lineRule="auto"/>
+        <w:rPr>
+          <w:rFonts w:ascii="Amasis MT Pro" w:eastAsia="Times New Roman" w:hAnsi="Amasis MT Pro" w:cs="Times New Roman"/>
+          <w:kern w:val="0"/>
+          <w:sz w:val="20"/>
+          <w:szCs w:val="20"/>
+          <w:lang w:val="es-CO" w:eastAsia="es-CO"/>
+          <w14:ligatures w14:val="none"/>
+        </w:rPr>
+      </w:pPr>
+      <w:r>
+        <w:rPr>
+          <w:rFonts w:ascii="Amasis MT Pro" w:eastAsia="Times New Roman" w:hAnsi="Amasis MT Pro" w:cs="Times New Roman"/>
+          <w:kern w:val="0"/>
+          <w:sz w:val="20"/>
+          <w:szCs w:val="20"/>
+          <w:lang w:val="es-CO" w:eastAsia="es-CO"/>
+          <w14:ligatures w14:val="none"/>
+        </w:rPr>
+        <w:t xml:space="preserve">En el caso de estudio se indica que la cantidad de productos que maneja la empresa SuperAndes en todas sus sucursales podría alcanzar las 20,000 referencias. </w:t>
+      </w:r>
+    </w:p>
+    <w:p>
+      <w:pPr>
+        <w:spacing w:before="100" w:beforeAutospacing="1" w:after="100" w:afterAutospacing="1" w:line="240" w:lineRule="auto"/>
+        <w:ind w:left="720"/>
+        <w:rPr>
+          <w:rFonts w:ascii="Amasis MT Pro" w:eastAsia="Times New Roman" w:hAnsi="Amasis MT Pro" w:cs="Times New Roman"/>
+          <w:kern w:val="0"/>
+          <w:sz w:val="20"/>
+          <w:szCs w:val="20"/>
+          <w:lang w:val="es-CO" w:eastAsia="es-CO"/>
+          <w14:ligatures w14:val="none"/>
+        </w:rPr>
+      </w:pPr>
+      <w:r>
+        <w:rPr>
+          <w:rFonts w:ascii="Amasis MT Pro" w:eastAsia="Times New Roman" w:hAnsi="Amasis MT Pro" w:cs="Times New Roman"/>
+          <w:b/>
+          <w:bCs/>
+          <w:kern w:val="0"/>
+          <w:sz w:val="20"/>
+          <w:szCs w:val="20"/>
+          <w:lang w:val="es-CO" w:eastAsia="es-CO"/>
+          <w14:ligatures w14:val="none"/>
+        </w:rPr>
+        <w:t>Sucursales:</w:t>
+      </w:r>
+      <w:r>
+        <w:rPr>
+          <w:rFonts w:ascii="Amasis MT Pro" w:eastAsia="Times New Roman" w:hAnsi="Amasis MT Pro" w:cs="Times New Roman"/>
+          <w:kern w:val="0"/>
+          <w:sz w:val="20"/>
+          <w:szCs w:val="20"/>
+          <w:lang w:val="es-CO" w:eastAsia="es-CO"/>
+          <w14:ligatures w14:val="none"/>
+        </w:rPr>
+        <w:t xml:space="preserve"> 150</w:t>
+      </w:r>
+    </w:p>
+    <w:p>
+      <w:pPr>
+        <w:numPr>
+          <w:ilvl w:val="1"/>
+          <w:numId w:val="63"/>
+        </w:numPr>
+        <w:spacing w:before="100" w:beforeAutospacing="1" w:after="100" w:afterAutospacing="1" w:line="240" w:lineRule="auto"/>
+        <w:rPr>
+          <w:rFonts w:ascii="Amasis MT Pro" w:eastAsia="Times New Roman" w:hAnsi="Amasis MT Pro" w:cs="Times New Roman"/>
+          <w:kern w:val="0"/>
+          <w:sz w:val="20"/>
+          <w:szCs w:val="20"/>
+          <w:lang w:val="es-CO" w:eastAsia="es-CO"/>
+          <w14:ligatures w14:val="none"/>
+        </w:rPr>
+      </w:pPr>
+      <w:r>
+        <w:rPr>
+          <w:rFonts w:ascii="Amasis MT Pro" w:eastAsia="Times New Roman" w:hAnsi="Amasis MT Pro" w:cs="Times New Roman"/>
+          <w:kern w:val="0"/>
+          <w:sz w:val="20"/>
+          <w:szCs w:val="20"/>
+          <w:lang w:val="es-CO" w:eastAsia="es-CO"/>
+          <w14:ligatures w14:val="none"/>
+        </w:rPr>
+        <w:t>Según el caso de estudio, se estima que una cadena de supermercados mediana como SuperAndes podría tener hasta 150 sucursales.</w:t>
+      </w:r>
+    </w:p>
+    <w:p>
+      <w:pPr>
+        <w:spacing w:before="100" w:beforeAutospacing="1" w:after="100" w:afterAutospacing="1" w:line="240" w:lineRule="auto"/>
+        <w:ind w:left="720"/>
+        <w:rPr>
+          <w:rFonts w:ascii="Amasis MT Pro" w:eastAsia="Times New Roman" w:hAnsi="Amasis MT Pro" w:cs="Times New Roman"/>
+          <w:kern w:val="0"/>
+          <w:sz w:val="20"/>
+          <w:szCs w:val="20"/>
+          <w:lang w:val="es-CO" w:eastAsia="es-CO"/>
+          <w14:ligatures w14:val="none"/>
+        </w:rPr>
+      </w:pPr>
+      <w:r>
+        <w:rPr>
+          <w:rFonts w:ascii="Amasis MT Pro" w:eastAsia="Times New Roman" w:hAnsi="Amasis MT Pro" w:cs="Times New Roman"/>
+          <w:b/>
+          <w:bCs/>
+          <w:kern w:val="0"/>
+          <w:sz w:val="20"/>
+          <w:szCs w:val="20"/>
+          <w:lang w:val="es-CO" w:eastAsia="es-CO"/>
+          <w14:ligatures w14:val="none"/>
+        </w:rPr>
+        <w:t>Bodegas:</w:t>
+      </w:r>
+      <w:r>
+        <w:rPr>
+          <w:rFonts w:ascii="Amasis MT Pro" w:eastAsia="Times New Roman" w:hAnsi="Amasis MT Pro" w:cs="Times New Roman"/>
+          <w:kern w:val="0"/>
+          <w:sz w:val="20"/>
+          <w:szCs w:val="20"/>
+          <w:lang w:val="es-CO" w:eastAsia="es-CO"/>
+          <w14:ligatures w14:val="none"/>
+        </w:rPr>
+        <w:t xml:space="preserve"> 150-900</w:t>
+      </w:r>
+    </w:p>
+    <w:p>
+      <w:pPr>
+        <w:numPr>
+          <w:ilvl w:val="1"/>
+          <w:numId w:val="63"/>
+        </w:numPr>
+        <w:spacing w:before="100" w:beforeAutospacing="1" w:after="100" w:afterAutospacing="1" w:line="240" w:lineRule="auto"/>
+        <w:rPr>
+          <w:rFonts w:ascii="Amasis MT Pro" w:eastAsia="Times New Roman" w:hAnsi="Amasis MT Pro" w:cs="Times New Roman"/>
+          <w:kern w:val="0"/>
+          <w:sz w:val="20"/>
+          <w:szCs w:val="20"/>
+          <w:lang w:val="es-CO" w:eastAsia="es-CO"/>
+          <w14:ligatures w14:val="none"/>
+        </w:rPr>
+      </w:pPr>
+      <w:r>
+        <w:rPr>
+          <w:rFonts w:ascii="Amasis MT Pro" w:eastAsia="Times New Roman" w:hAnsi="Amasis MT Pro" w:cs="Times New Roman"/>
+          <w:kern w:val="0"/>
+          <w:sz w:val="20"/>
+          <w:szCs w:val="20"/>
+          <w:lang w:val="es-CO" w:eastAsia="es-CO"/>
+          <w14:ligatures w14:val="none"/>
+        </w:rPr>
+        <w:t>Según el caso de estudio, inicialmente SuperAndes tiene 4 bodegas asociadas a 4 sucursales (dos en Bogotá y dos en Bucaramanga), con una bodega por sucursal. Sin embargo, se proyecta que una cadena mediana como SuperAndes podría alcanzar hasta 150 sucursales, cada una con un promedio de 6 bodegas, lo que llevaría a un total estimado de 900 bodegas en un escenario de mediana escala.</w:t>
+      </w:r>
+    </w:p>
+    <w:p>
+      <w:pPr>
+        <w:spacing w:before="100" w:beforeAutospacing="1" w:after="100" w:afterAutospacing="1" w:line="240" w:lineRule="auto"/>
+        <w:ind w:left="720"/>
+        <w:rPr>
+          <w:rFonts w:ascii="Amasis MT Pro" w:eastAsia="Times New Roman" w:hAnsi="Amasis MT Pro" w:cs="Times New Roman"/>
+          <w:kern w:val="0"/>
+          <w:sz w:val="20"/>
+          <w:szCs w:val="20"/>
+          <w:lang w:val="es-CO" w:eastAsia="es-CO"/>
+          <w14:ligatures w14:val="none"/>
+        </w:rPr>
+      </w:pPr>
+      <w:r>
+        <w:rPr>
+          <w:rFonts w:ascii="Amasis MT Pro" w:eastAsia="Times New Roman" w:hAnsi="Amasis MT Pro" w:cs="Times New Roman"/>
+          <w:b/>
+          <w:bCs/>
+          <w:kern w:val="0"/>
+          <w:sz w:val="20"/>
+          <w:szCs w:val="20"/>
+          <w:lang w:val="es-CO" w:eastAsia="es-CO"/>
+          <w14:ligatures w14:val="none"/>
+        </w:rPr>
+        <w:t xml:space="preserve">Proveedores: </w:t>
+      </w:r>
+      <w:r>
+        <w:rPr>
+          <w:rFonts w:ascii="Amasis MT Pro" w:eastAsia="Times New Roman" w:hAnsi="Amasis MT Pro" w:cs="Times New Roman"/>
+          <w:kern w:val="0"/>
+          <w:sz w:val="20"/>
+          <w:szCs w:val="20"/>
+          <w:lang w:val="es-CO" w:eastAsia="es-CO"/>
+          <w14:ligatures w14:val="none"/>
+        </w:rPr>
+        <w:t>10.000</w:t>
+      </w:r>
+    </w:p>
+    <w:p>
+      <w:pPr>
+        <w:numPr>
+          <w:ilvl w:val="1"/>
+          <w:numId w:val="63"/>
+        </w:numPr>
+        <w:spacing w:before="100" w:beforeAutospacing="1" w:after="100" w:afterAutospacing="1" w:line="240" w:lineRule="auto"/>
+        <w:rPr>
+          <w:rFonts w:ascii="Amasis MT Pro" w:eastAsia="Times New Roman" w:hAnsi="Amasis MT Pro" w:cs="Times New Roman"/>
+          <w:kern w:val="0"/>
+          <w:sz w:val="20"/>
+          <w:szCs w:val="20"/>
+          <w:lang w:val="es-CO" w:eastAsia="es-CO"/>
+          <w14:ligatures w14:val="none"/>
+        </w:rPr>
+      </w:pPr>
+      <w:r>
+        <w:rPr>
+          <w:rFonts w:ascii="Amasis MT Pro" w:eastAsia="Times New Roman" w:hAnsi="Amasis MT Pro" w:cs="Times New Roman"/>
+          <w:kern w:val="0"/>
+          <w:sz w:val="20"/>
+          <w:szCs w:val="20"/>
+          <w:lang w:val="es-CO" w:eastAsia="es-CO"/>
+          <w14:ligatures w14:val="none"/>
+        </w:rPr>
+        <w:lastRenderedPageBreak/>
+        <w:t>En el caso se estima que el número de proveedores con los que trabaja una cadena mediana podría alcanzar los 10,000.</w:t>
+      </w:r>
+    </w:p>
+    <w:p>
+      <w:pPr>
+        <w:spacing w:before="100" w:beforeAutospacing="1" w:after="100" w:afterAutospacing="1" w:line="240" w:lineRule="auto"/>
+        <w:ind w:left="720"/>
+        <w:rPr>
+          <w:rFonts w:ascii="Amasis MT Pro" w:eastAsia="Times New Roman" w:hAnsi="Amasis MT Pro" w:cs="Times New Roman"/>
+          <w:b/>
+          <w:bCs/>
+          <w:kern w:val="0"/>
+          <w:sz w:val="20"/>
+          <w:szCs w:val="20"/>
+          <w:lang w:val="es-CO" w:eastAsia="es-CO"/>
+          <w14:ligatures w14:val="none"/>
+        </w:rPr>
+      </w:pPr>
+      <w:r>
+        <w:rPr>
+          <w:rFonts w:ascii="Amasis MT Pro" w:eastAsia="Times New Roman" w:hAnsi="Amasis MT Pro" w:cs="Times New Roman"/>
+          <w:b/>
+          <w:bCs/>
+          <w:kern w:val="0"/>
+          <w:sz w:val="20"/>
+          <w:szCs w:val="20"/>
+          <w:lang w:val="es-CO" w:eastAsia="es-CO"/>
+          <w14:ligatures w14:val="none"/>
+        </w:rPr>
+        <w:t xml:space="preserve">Ordenes de compra: </w:t>
+      </w:r>
+      <w:r>
+        <w:rPr>
+          <w:rFonts w:ascii="Amasis MT Pro" w:eastAsia="Times New Roman" w:hAnsi="Amasis MT Pro" w:cs="Times New Roman"/>
+          <w:kern w:val="0"/>
+          <w:sz w:val="20"/>
+          <w:szCs w:val="20"/>
+          <w:lang w:val="es-CO" w:eastAsia="es-CO"/>
+          <w14:ligatures w14:val="none"/>
+        </w:rPr>
+        <w:t>70.000 anuales</w:t>
+      </w:r>
+      <w:r>
+        <w:rPr>
+          <w:rFonts w:ascii="Amasis MT Pro" w:eastAsia="Times New Roman" w:hAnsi="Amasis MT Pro" w:cs="Times New Roman"/>
+          <w:b/>
+          <w:bCs/>
+          <w:kern w:val="0"/>
+          <w:sz w:val="20"/>
+          <w:szCs w:val="20"/>
+          <w:lang w:val="es-CO" w:eastAsia="es-CO"/>
+          <w14:ligatures w14:val="none"/>
+        </w:rPr>
+        <w:t xml:space="preserve"> </w:t>
+      </w:r>
+    </w:p>
+    <w:p>
+      <w:pPr>
+        <w:numPr>
+          <w:ilvl w:val="1"/>
+          <w:numId w:val="63"/>
+        </w:numPr>
+        <w:spacing w:before="100" w:beforeAutospacing="1" w:after="100" w:afterAutospacing="1" w:line="240" w:lineRule="auto"/>
+        <w:rPr>
+          <w:rFonts w:ascii="Amasis MT Pro" w:eastAsia="Times New Roman" w:hAnsi="Amasis MT Pro" w:cs="Times New Roman"/>
+          <w:kern w:val="0"/>
+          <w:sz w:val="20"/>
+          <w:szCs w:val="20"/>
+          <w:lang w:val="es-CO" w:eastAsia="es-CO"/>
+          <w14:ligatures w14:val="none"/>
+        </w:rPr>
+      </w:pPr>
+      <w:r>
+        <w:rPr>
+          <w:rFonts w:ascii="Amasis MT Pro" w:eastAsia="Times New Roman" w:hAnsi="Amasis MT Pro" w:cs="Times New Roman"/>
+          <w:kern w:val="0"/>
+          <w:sz w:val="20"/>
+          <w:szCs w:val="20"/>
+          <w:lang w:val="es-CO" w:eastAsia="es-CO"/>
+          <w14:ligatures w14:val="none"/>
+        </w:rPr>
+        <w:t>Según el caso, cada sucursal realiza un número significativo de órdenes de compra. El cálculo total anual es de aproximadamente 70,000 órdenes, lo cual equivale a unas 200,000 órdenes acumuladas en un periodo de 3 años.</w:t>
+      </w:r>
+    </w:p>
+    <w:p>
+      <w:pPr>
+        <w:spacing w:before="100" w:beforeAutospacing="1" w:after="100" w:afterAutospacing="1" w:line="240" w:lineRule="auto"/>
+        <w:ind w:left="720"/>
+        <w:rPr>
+          <w:rFonts w:ascii="Amasis MT Pro" w:eastAsia="Times New Roman" w:hAnsi="Amasis MT Pro" w:cs="Times New Roman"/>
+          <w:kern w:val="0"/>
+          <w:sz w:val="20"/>
+          <w:szCs w:val="20"/>
+          <w:lang w:val="es-CO" w:eastAsia="es-CO"/>
+          <w14:ligatures w14:val="none"/>
+        </w:rPr>
+      </w:pPr>
+      <w:r>
+        <w:rPr>
+          <w:rFonts w:ascii="Amasis MT Pro" w:eastAsia="Times New Roman" w:hAnsi="Amasis MT Pro" w:cs="Times New Roman"/>
+          <w:b/>
+          <w:bCs/>
+          <w:kern w:val="0"/>
+          <w:sz w:val="20"/>
+          <w:szCs w:val="20"/>
+          <w:lang w:val="es-CO" w:eastAsia="es-CO"/>
+          <w14:ligatures w14:val="none"/>
+        </w:rPr>
+        <w:t>Recepciones:</w:t>
+      </w:r>
+      <w:r>
+        <w:rPr>
+          <w:rFonts w:ascii="Amasis MT Pro" w:eastAsia="Times New Roman" w:hAnsi="Amasis MT Pro" w:cs="Times New Roman"/>
+          <w:kern w:val="0"/>
+          <w:sz w:val="20"/>
+          <w:szCs w:val="20"/>
+          <w:lang w:val="es-CO" w:eastAsia="es-CO"/>
+          <w14:ligatures w14:val="none"/>
+        </w:rPr>
+        <w:t xml:space="preserve"> 70.000 anuales</w:t>
+      </w:r>
+    </w:p>
+    <w:p>
+      <w:pPr>
+        <w:numPr>
+          <w:ilvl w:val="1"/>
+          <w:numId w:val="63"/>
+        </w:numPr>
+        <w:spacing w:before="100" w:beforeAutospacing="1" w:after="100" w:afterAutospacing="1" w:line="240" w:lineRule="auto"/>
+        <w:rPr>
+          <w:rFonts w:ascii="Amasis MT Pro" w:eastAsia="Times New Roman" w:hAnsi="Amasis MT Pro" w:cs="Times New Roman"/>
+          <w:kern w:val="0"/>
+          <w:sz w:val="20"/>
+          <w:szCs w:val="20"/>
+          <w:lang w:val="es-CO" w:eastAsia="es-CO"/>
+          <w14:ligatures w14:val="none"/>
+        </w:rPr>
+      </w:pPr>
+      <w:r>
+        <w:rPr>
+          <w:rFonts w:ascii="Amasis MT Pro" w:eastAsia="Times New Roman" w:hAnsi="Amasis MT Pro" w:cs="Times New Roman"/>
+          <w:kern w:val="0"/>
+          <w:sz w:val="20"/>
+          <w:szCs w:val="20"/>
+          <w:lang w:val="es-CO" w:eastAsia="es-CO"/>
+          <w14:ligatures w14:val="none"/>
+        </w:rPr>
+        <w:t>Como cada orden de compra genera al menos una recepción de productos (o más, en caso de entregas parciales), el número de recepciones es comparable al número de órdenes de compra.</w:t>
+      </w:r>
+    </w:p>
+    <w:p>
+      <w:pPr>
+        <w:spacing w:before="100" w:beforeAutospacing="1" w:after="100" w:afterAutospacing="1" w:line="240" w:lineRule="auto"/>
+        <w:ind w:left="720"/>
+        <w:rPr>
+          <w:rFonts w:ascii="Amasis MT Pro" w:eastAsia="Times New Roman" w:hAnsi="Amasis MT Pro" w:cs="Times New Roman"/>
+          <w:kern w:val="0"/>
+          <w:sz w:val="20"/>
+          <w:szCs w:val="20"/>
+          <w:lang w:val="es-CO" w:eastAsia="es-CO"/>
+          <w14:ligatures w14:val="none"/>
+        </w:rPr>
+      </w:pPr>
+    </w:p>
+    <w:p>
+      <w:pPr>
+        <w:pStyle w:val="MaluTitulo"/>
+        <w:rPr>
+          <w:color w:val="auto"/>
+          <w:lang w:val="es-CO"/>
+        </w:rPr>
       </w:pPr>
     </w:p>
     <w:sectPr>
@@ -3274,6 +4237,153 @@
     </w:lvl>
   </w:abstractNum>
   <w:abstractNum w:abstractNumId="2" w15:restartNumberingAfterBreak="0">
+    <w:nsid w:val="02906F98"/>
+    <w:multiLevelType w:val="multilevel"/>
+    <w:tmpl w:val="C112406A"/>
+    <w:lvl w:ilvl="0">
+      <w:start w:val="1"/>
+      <w:numFmt w:val="decimal"/>
+      <w:lvlText w:val="%1."/>
+      <w:lvlJc w:val="left"/>
+      <w:pPr>
+        <w:tabs>
+          <w:tab w:val="num" w:pos="1080"/>
+        </w:tabs>
+        <w:ind w:left="1080" w:hanging="360"/>
+      </w:pPr>
+      <w:rPr>
+        <w:rFonts w:hint="default"/>
+        <w:b w:val="0"/>
+        <w:bCs w:val="0"/>
+        <w:sz w:val="20"/>
+      </w:rPr>
+    </w:lvl>
+    <w:lvl w:ilvl="1">
+      <w:start w:val="1"/>
+      <w:numFmt w:val="bullet"/>
+      <w:lvlText w:val="o"/>
+      <w:lvlJc w:val="left"/>
+      <w:pPr>
+        <w:tabs>
+          <w:tab w:val="num" w:pos="1800"/>
+        </w:tabs>
+        <w:ind w:left="1800" w:hanging="360"/>
+      </w:pPr>
+      <w:rPr>
+        <w:rFonts w:ascii="Courier New" w:hAnsi="Courier New" w:hint="default"/>
+        <w:sz w:val="20"/>
+      </w:rPr>
+    </w:lvl>
+    <w:lvl w:ilvl="2">
+      <w:start w:val="1"/>
+      <w:numFmt w:val="bullet"/>
+      <w:lvlText w:val=""/>
+      <w:lvlJc w:val="left"/>
+      <w:pPr>
+        <w:tabs>
+          <w:tab w:val="num" w:pos="2520"/>
+        </w:tabs>
+        <w:ind w:left="2520" w:hanging="360"/>
+      </w:pPr>
+      <w:rPr>
+        <w:rFonts w:ascii="Wingdings" w:hAnsi="Wingdings" w:hint="default"/>
+        <w:sz w:val="20"/>
+      </w:rPr>
+    </w:lvl>
+    <w:lvl w:ilvl="3">
+      <w:start w:val="1"/>
+      <w:numFmt w:val="decimal"/>
+      <w:lvlText w:val="%4."/>
+      <w:lvlJc w:val="left"/>
+      <w:pPr>
+        <w:ind w:left="3240" w:hanging="360"/>
+      </w:pPr>
+      <w:rPr>
+        <w:rFonts w:hint="default"/>
+      </w:rPr>
+    </w:lvl>
+    <w:lvl w:ilvl="4">
+      <w:start w:val="1"/>
+      <w:numFmt w:val="bullet"/>
+      <w:lvlText w:val=""/>
+      <w:lvlJc w:val="left"/>
+      <w:pPr>
+        <w:tabs>
+          <w:tab w:val="num" w:pos="3960"/>
+        </w:tabs>
+        <w:ind w:left="3960" w:hanging="360"/>
+      </w:pPr>
+      <w:rPr>
+        <w:rFonts w:ascii="Wingdings" w:hAnsi="Wingdings" w:hint="default"/>
+        <w:sz w:val="20"/>
+      </w:rPr>
+    </w:lvl>
+    <w:lvl w:ilvl="5">
+      <w:start w:val="1"/>
+      <w:numFmt w:val="bullet"/>
+      <w:lvlText w:val=""/>
+      <w:lvlJc w:val="left"/>
+      <w:pPr>
+        <w:tabs>
+          <w:tab w:val="num" w:pos="4680"/>
+        </w:tabs>
+        <w:ind w:left="4680" w:hanging="360"/>
+      </w:pPr>
+      <w:rPr>
+        <w:rFonts w:ascii="Wingdings" w:hAnsi="Wingdings" w:hint="default"/>
+        <w:sz w:val="20"/>
+      </w:rPr>
+    </w:lvl>
+    <w:lvl w:ilvl="6">
+      <w:start w:val="1"/>
+      <w:numFmt w:val="bullet"/>
+      <w:lvlText w:val=""/>
+      <w:lvlJc w:val="left"/>
+      <w:pPr>
+        <w:tabs>
+          <w:tab w:val="num" w:pos="5400"/>
+        </w:tabs>
+        <w:ind w:left="5400" w:hanging="360"/>
+      </w:pPr>
+      <w:rPr>
+        <w:rFonts w:ascii="Wingdings" w:hAnsi="Wingdings" w:hint="default"/>
+        <w:sz w:val="20"/>
+      </w:rPr>
+    </w:lvl>
+    <w:lvl w:ilvl="7">
+      <w:start w:val="1"/>
+      <w:numFmt w:val="bullet"/>
+      <w:lvlText w:val=""/>
+      <w:lvlJc w:val="left"/>
+      <w:pPr>
+        <w:tabs>
+          <w:tab w:val="num" w:pos="6120"/>
+        </w:tabs>
+        <w:ind w:left="6120" w:hanging="360"/>
+      </w:pPr>
+      <w:rPr>
+        <w:rFonts w:ascii="Wingdings" w:hAnsi="Wingdings" w:hint="default"/>
+        <w:sz w:val="20"/>
+      </w:rPr>
+    </w:lvl>
+    <w:lvl w:ilvl="8">
+      <w:start w:val="1"/>
+      <w:numFmt w:val="bullet"/>
+      <w:lvlText w:val=""/>
+      <w:lvlJc w:val="left"/>
+      <w:pPr>
+        <w:tabs>
+          <w:tab w:val="num" w:pos="6840"/>
+        </w:tabs>
+        <w:ind w:left="6840" w:hanging="360"/>
+      </w:pPr>
+      <w:rPr>
+        <w:rFonts w:ascii="Wingdings" w:hAnsi="Wingdings" w:hint="default"/>
+        <w:sz w:val="20"/>
+      </w:rPr>
+    </w:lvl>
+  </w:abstractNum>
+  <w:abstractNum w:abstractNumId="3" w15:restartNumberingAfterBreak="0">
     <w:nsid w:val="05DC6FB8"/>
     <w:multiLevelType w:val="hybridMultilevel"/>
     <w:tmpl w:val="AE382428"/>
@@ -3362,7 +4472,7 @@
       </w:pPr>
     </w:lvl>
   </w:abstractNum>
-  <w:abstractNum w:abstractNumId="3" w15:restartNumberingAfterBreak="0">
+  <w:abstractNum w:abstractNumId="4" w15:restartNumberingAfterBreak="0">
     <w:nsid w:val="077C58F7"/>
     <w:multiLevelType w:val="multilevel"/>
     <w:tmpl w:val="74987BD2"/>
@@ -3511,7 +4621,7 @@
       </w:rPr>
     </w:lvl>
   </w:abstractNum>
-  <w:abstractNum w:abstractNumId="4" w15:restartNumberingAfterBreak="0">
+  <w:abstractNum w:abstractNumId="5" w15:restartNumberingAfterBreak="0">
     <w:nsid w:val="08F53F33"/>
     <w:multiLevelType w:val="multilevel"/>
     <w:tmpl w:val="A0E2970C"/>
@@ -3660,7 +4770,7 @@
       </w:rPr>
     </w:lvl>
   </w:abstractNum>
-  <w:abstractNum w:abstractNumId="5" w15:restartNumberingAfterBreak="0">
+  <w:abstractNum w:abstractNumId="6" w15:restartNumberingAfterBreak="0">
     <w:nsid w:val="08FA1159"/>
     <w:multiLevelType w:val="multilevel"/>
     <w:tmpl w:val="8D92A1B4"/>
@@ -3809,7 +4919,7 @@
       </w:rPr>
     </w:lvl>
   </w:abstractNum>
-  <w:abstractNum w:abstractNumId="6" w15:restartNumberingAfterBreak="0">
+  <w:abstractNum w:abstractNumId="7" w15:restartNumberingAfterBreak="0">
     <w:nsid w:val="098A1735"/>
     <w:multiLevelType w:val="multilevel"/>
     <w:tmpl w:val="E3A8674C"/>
@@ -3958,7 +5068,7 @@
       </w:rPr>
     </w:lvl>
   </w:abstractNum>
-  <w:abstractNum w:abstractNumId="7" w15:restartNumberingAfterBreak="0">
+  <w:abstractNum w:abstractNumId="8" w15:restartNumberingAfterBreak="0">
     <w:nsid w:val="0A853544"/>
     <w:multiLevelType w:val="multilevel"/>
     <w:tmpl w:val="5344EEF2"/>
@@ -4107,7 +5217,7 @@
       </w:rPr>
     </w:lvl>
   </w:abstractNum>
-  <w:abstractNum w:abstractNumId="8" w15:restartNumberingAfterBreak="0">
+  <w:abstractNum w:abstractNumId="9" w15:restartNumberingAfterBreak="0">
     <w:nsid w:val="0B863DC6"/>
     <w:multiLevelType w:val="multilevel"/>
     <w:tmpl w:val="19F4287A"/>
@@ -4256,7 +5366,7 @@
       </w:rPr>
     </w:lvl>
   </w:abstractNum>
-  <w:abstractNum w:abstractNumId="9" w15:restartNumberingAfterBreak="0">
+  <w:abstractNum w:abstractNumId="10" w15:restartNumberingAfterBreak="0">
     <w:nsid w:val="0BDC349B"/>
     <w:multiLevelType w:val="multilevel"/>
     <w:tmpl w:val="9B1C0FDC"/>
@@ -4405,7 +5515,120 @@
       </w:rPr>
     </w:lvl>
   </w:abstractNum>
-  <w:abstractNum w:abstractNumId="10" w15:restartNumberingAfterBreak="0">
+  <w:abstractNum w:abstractNumId="11" w15:restartNumberingAfterBreak="0">
+    <w:nsid w:val="0D4965B4"/>
+    <w:multiLevelType w:val="hybridMultilevel"/>
+    <w:tmpl w:val="E7B2549A"/>
+    <w:lvl w:ilvl="0" w:tplc="04090003">
+      <w:start w:val="1"/>
+      <w:numFmt w:val="bullet"/>
+      <w:lvlText w:val="o"/>
+      <w:lvlJc w:val="left"/>
+      <w:pPr>
+        <w:ind w:left="1080" w:hanging="360"/>
+      </w:pPr>
+      <w:rPr>
+        <w:rFonts w:ascii="Courier New" w:hAnsi="Courier New" w:cs="Courier New" w:hint="default"/>
+      </w:rPr>
+    </w:lvl>
+    <w:lvl w:ilvl="1" w:tplc="240A0003" w:tentative="1">
+      <w:start w:val="1"/>
+      <w:numFmt w:val="bullet"/>
+      <w:lvlText w:val="o"/>
+      <w:lvlJc w:val="left"/>
+      <w:pPr>
+        <w:ind w:left="1800" w:hanging="360"/>
+      </w:pPr>
+      <w:rPr>
+        <w:rFonts w:ascii="Courier New" w:hAnsi="Courier New" w:cs="Courier New" w:hint="default"/>
+      </w:rPr>
+    </w:lvl>
+    <w:lvl w:ilvl="2" w:tplc="240A0005" w:tentative="1">
+      <w:start w:val="1"/>
+      <w:numFmt w:val="bullet"/>
+      <w:lvlText w:val=""/>
+      <w:lvlJc w:val="left"/>
+      <w:pPr>
+        <w:ind w:left="2520" w:hanging="360"/>
+      </w:pPr>
+      <w:rPr>
+        <w:rFonts w:ascii="Wingdings" w:hAnsi="Wingdings" w:hint="default"/>
+      </w:rPr>
+    </w:lvl>
+    <w:lvl w:ilvl="3" w:tplc="240A0001" w:tentative="1">
+      <w:start w:val="1"/>
+      <w:numFmt w:val="bullet"/>
+      <w:lvlText w:val=""/>
+      <w:lvlJc w:val="left"/>
+      <w:pPr>
+        <w:ind w:left="3240" w:hanging="360"/>
+      </w:pPr>
+      <w:rPr>
+        <w:rFonts w:ascii="Symbol" w:hAnsi="Symbol" w:hint="default"/>
+      </w:rPr>
+    </w:lvl>
+    <w:lvl w:ilvl="4" w:tplc="240A0003" w:tentative="1">
+      <w:start w:val="1"/>
+      <w:numFmt w:val="bullet"/>
+      <w:lvlText w:val="o"/>
+      <w:lvlJc w:val="left"/>
+      <w:pPr>
+        <w:ind w:left="3960" w:hanging="360"/>
+      </w:pPr>
+      <w:rPr>
+        <w:rFonts w:ascii="Courier New" w:hAnsi="Courier New" w:cs="Courier New" w:hint="default"/>
+      </w:rPr>
+    </w:lvl>
+    <w:lvl w:ilvl="5" w:tplc="240A0005" w:tentative="1">
+      <w:start w:val="1"/>
+      <w:numFmt w:val="bullet"/>
+      <w:lvlText w:val=""/>
+      <w:lvlJc w:val="left"/>
+      <w:pPr>
+        <w:ind w:left="4680" w:hanging="360"/>
+      </w:pPr>
+      <w:rPr>
+        <w:rFonts w:ascii="Wingdings" w:hAnsi="Wingdings" w:hint="default"/>
+      </w:rPr>
+    </w:lvl>
+    <w:lvl w:ilvl="6" w:tplc="240A0001" w:tentative="1">
+      <w:start w:val="1"/>
+      <w:numFmt w:val="bullet"/>
+      <w:lvlText w:val=""/>
+      <w:lvlJc w:val="left"/>
+      <w:pPr>
+        <w:ind w:left="5400" w:hanging="360"/>
+      </w:pPr>
+      <w:rPr>
+        <w:rFonts w:ascii="Symbol" w:hAnsi="Symbol" w:hint="default"/>
+      </w:rPr>
+    </w:lvl>
+    <w:lvl w:ilvl="7" w:tplc="240A0003" w:tentative="1">
+      <w:start w:val="1"/>
+      <w:numFmt w:val="bullet"/>
+      <w:lvlText w:val="o"/>
+      <w:lvlJc w:val="left"/>
+      <w:pPr>
+        <w:ind w:left="6120" w:hanging="360"/>
+      </w:pPr>
+      <w:rPr>
+        <w:rFonts w:ascii="Courier New" w:hAnsi="Courier New" w:cs="Courier New" w:hint="default"/>
+      </w:rPr>
+    </w:lvl>
+    <w:lvl w:ilvl="8" w:tplc="240A0005" w:tentative="1">
+      <w:start w:val="1"/>
+      <w:numFmt w:val="bullet"/>
+      <w:lvlText w:val=""/>
+      <w:lvlJc w:val="left"/>
+      <w:pPr>
+        <w:ind w:left="6840" w:hanging="360"/>
+      </w:pPr>
+      <w:rPr>
+        <w:rFonts w:ascii="Wingdings" w:hAnsi="Wingdings" w:hint="default"/>
+      </w:rPr>
+    </w:lvl>
+  </w:abstractNum>
+  <w:abstractNum w:abstractNumId="12" w15:restartNumberingAfterBreak="0">
     <w:nsid w:val="0E04661A"/>
     <w:multiLevelType w:val="hybridMultilevel"/>
     <w:tmpl w:val="3A006D46"/>
@@ -4494,7 +5717,7 @@
       </w:pPr>
     </w:lvl>
   </w:abstractNum>
-  <w:abstractNum w:abstractNumId="11" w15:restartNumberingAfterBreak="0">
+  <w:abstractNum w:abstractNumId="13" w15:restartNumberingAfterBreak="0">
     <w:nsid w:val="0E812001"/>
     <w:multiLevelType w:val="multilevel"/>
     <w:tmpl w:val="12C090C2"/>
@@ -4643,7 +5866,7 @@
       </w:rPr>
     </w:lvl>
   </w:abstractNum>
-  <w:abstractNum w:abstractNumId="12" w15:restartNumberingAfterBreak="0">
+  <w:abstractNum w:abstractNumId="14" w15:restartNumberingAfterBreak="0">
     <w:nsid w:val="0F427DCC"/>
     <w:multiLevelType w:val="multilevel"/>
     <w:tmpl w:val="8C3EBEE6"/>
@@ -4792,7 +6015,7 @@
       </w:rPr>
     </w:lvl>
   </w:abstractNum>
-  <w:abstractNum w:abstractNumId="13" w15:restartNumberingAfterBreak="0">
+  <w:abstractNum w:abstractNumId="15" w15:restartNumberingAfterBreak="0">
     <w:nsid w:val="0F863903"/>
     <w:multiLevelType w:val="multilevel"/>
     <w:tmpl w:val="5C50C6B8"/>
@@ -4930,7 +6153,7 @@
       </w:rPr>
     </w:lvl>
   </w:abstractNum>
-  <w:abstractNum w:abstractNumId="14" w15:restartNumberingAfterBreak="0">
+  <w:abstractNum w:abstractNumId="16" w15:restartNumberingAfterBreak="0">
     <w:nsid w:val="116E54C5"/>
     <w:multiLevelType w:val="multilevel"/>
     <w:tmpl w:val="A8F689E6"/>
@@ -5079,7 +6302,120 @@
       </w:rPr>
     </w:lvl>
   </w:abstractNum>
-  <w:abstractNum w:abstractNumId="15" w15:restartNumberingAfterBreak="0">
+  <w:abstractNum w:abstractNumId="17" w15:restartNumberingAfterBreak="0">
+    <w:nsid w:val="11F93694"/>
+    <w:multiLevelType w:val="hybridMultilevel"/>
+    <w:tmpl w:val="10E461DC"/>
+    <w:lvl w:ilvl="0" w:tplc="04090003">
+      <w:start w:val="1"/>
+      <w:numFmt w:val="bullet"/>
+      <w:lvlText w:val="o"/>
+      <w:lvlJc w:val="left"/>
+      <w:pPr>
+        <w:ind w:left="2160" w:hanging="360"/>
+      </w:pPr>
+      <w:rPr>
+        <w:rFonts w:ascii="Courier New" w:hAnsi="Courier New" w:cs="Courier New" w:hint="default"/>
+      </w:rPr>
+    </w:lvl>
+    <w:lvl w:ilvl="1" w:tplc="240A0003" w:tentative="1">
+      <w:start w:val="1"/>
+      <w:numFmt w:val="bullet"/>
+      <w:lvlText w:val="o"/>
+      <w:lvlJc w:val="left"/>
+      <w:pPr>
+        <w:ind w:left="2880" w:hanging="360"/>
+      </w:pPr>
+      <w:rPr>
+        <w:rFonts w:ascii="Courier New" w:hAnsi="Courier New" w:cs="Courier New" w:hint="default"/>
+      </w:rPr>
+    </w:lvl>
+    <w:lvl w:ilvl="2" w:tplc="240A0005" w:tentative="1">
+      <w:start w:val="1"/>
+      <w:numFmt w:val="bullet"/>
+      <w:lvlText w:val=""/>
+      <w:lvlJc w:val="left"/>
+      <w:pPr>
+        <w:ind w:left="3600" w:hanging="360"/>
+      </w:pPr>
+      <w:rPr>
+        <w:rFonts w:ascii="Wingdings" w:hAnsi="Wingdings" w:hint="default"/>
+      </w:rPr>
+    </w:lvl>
+    <w:lvl w:ilvl="3" w:tplc="240A0001" w:tentative="1">
+      <w:start w:val="1"/>
+      <w:numFmt w:val="bullet"/>
+      <w:lvlText w:val=""/>
+      <w:lvlJc w:val="left"/>
+      <w:pPr>
+        <w:ind w:left="4320" w:hanging="360"/>
+      </w:pPr>
+      <w:rPr>
+        <w:rFonts w:ascii="Symbol" w:hAnsi="Symbol" w:hint="default"/>
+      </w:rPr>
+    </w:lvl>
+    <w:lvl w:ilvl="4" w:tplc="240A0003" w:tentative="1">
+      <w:start w:val="1"/>
+      <w:numFmt w:val="bullet"/>
+      <w:lvlText w:val="o"/>
+      <w:lvlJc w:val="left"/>
+      <w:pPr>
+        <w:ind w:left="5040" w:hanging="360"/>
+      </w:pPr>
+      <w:rPr>
+        <w:rFonts w:ascii="Courier New" w:hAnsi="Courier New" w:cs="Courier New" w:hint="default"/>
+      </w:rPr>
+    </w:lvl>
+    <w:lvl w:ilvl="5" w:tplc="240A0005" w:tentative="1">
+      <w:start w:val="1"/>
+      <w:numFmt w:val="bullet"/>
+      <w:lvlText w:val=""/>
+      <w:lvlJc w:val="left"/>
+      <w:pPr>
+        <w:ind w:left="5760" w:hanging="360"/>
+      </w:pPr>
+      <w:rPr>
+        <w:rFonts w:ascii="Wingdings" w:hAnsi="Wingdings" w:hint="default"/>
+      </w:rPr>
+    </w:lvl>
+    <w:lvl w:ilvl="6" w:tplc="240A0001" w:tentative="1">
+      <w:start w:val="1"/>
+      <w:numFmt w:val="bullet"/>
+      <w:lvlText w:val=""/>
+      <w:lvlJc w:val="left"/>
+      <w:pPr>
+        <w:ind w:left="6480" w:hanging="360"/>
+      </w:pPr>
+      <w:rPr>
+        <w:rFonts w:ascii="Symbol" w:hAnsi="Symbol" w:hint="default"/>
+      </w:rPr>
+    </w:lvl>
+    <w:lvl w:ilvl="7" w:tplc="240A0003" w:tentative="1">
+      <w:start w:val="1"/>
+      <w:numFmt w:val="bullet"/>
+      <w:lvlText w:val="o"/>
+      <w:lvlJc w:val="left"/>
+      <w:pPr>
+        <w:ind w:left="7200" w:hanging="360"/>
+      </w:pPr>
+      <w:rPr>
+        <w:rFonts w:ascii="Courier New" w:hAnsi="Courier New" w:cs="Courier New" w:hint="default"/>
+      </w:rPr>
+    </w:lvl>
+    <w:lvl w:ilvl="8" w:tplc="240A0005" w:tentative="1">
+      <w:start w:val="1"/>
+      <w:numFmt w:val="bullet"/>
+      <w:lvlText w:val=""/>
+      <w:lvlJc w:val="left"/>
+      <w:pPr>
+        <w:ind w:left="7920" w:hanging="360"/>
+      </w:pPr>
+      <w:rPr>
+        <w:rFonts w:ascii="Wingdings" w:hAnsi="Wingdings" w:hint="default"/>
+      </w:rPr>
+    </w:lvl>
+  </w:abstractNum>
+  <w:abstractNum w:abstractNumId="18" w15:restartNumberingAfterBreak="0">
     <w:nsid w:val="158661E6"/>
     <w:multiLevelType w:val="multilevel"/>
     <w:tmpl w:val="F47284CC"/>
@@ -5228,7 +6564,7 @@
       </w:rPr>
     </w:lvl>
   </w:abstractNum>
-  <w:abstractNum w:abstractNumId="16" w15:restartNumberingAfterBreak="0">
+  <w:abstractNum w:abstractNumId="19" w15:restartNumberingAfterBreak="0">
     <w:nsid w:val="15A91CF8"/>
     <w:multiLevelType w:val="multilevel"/>
     <w:tmpl w:val="0A7A5626"/>
@@ -5373,7 +6709,7 @@
       </w:rPr>
     </w:lvl>
   </w:abstractNum>
-  <w:abstractNum w:abstractNumId="17" w15:restartNumberingAfterBreak="0">
+  <w:abstractNum w:abstractNumId="20" w15:restartNumberingAfterBreak="0">
     <w:nsid w:val="16A201A1"/>
     <w:multiLevelType w:val="multilevel"/>
     <w:tmpl w:val="4E1275A6"/>
@@ -5522,7 +6858,7 @@
       </w:rPr>
     </w:lvl>
   </w:abstractNum>
-  <w:abstractNum w:abstractNumId="18" w15:restartNumberingAfterBreak="0">
+  <w:abstractNum w:abstractNumId="21" w15:restartNumberingAfterBreak="0">
     <w:nsid w:val="195E62C4"/>
     <w:multiLevelType w:val="multilevel"/>
     <w:tmpl w:val="989C23CC"/>
@@ -5671,7 +7007,7 @@
       </w:rPr>
     </w:lvl>
   </w:abstractNum>
-  <w:abstractNum w:abstractNumId="19" w15:restartNumberingAfterBreak="0">
+  <w:abstractNum w:abstractNumId="22" w15:restartNumberingAfterBreak="0">
     <w:nsid w:val="1A8E67C9"/>
     <w:multiLevelType w:val="multilevel"/>
     <w:tmpl w:val="BEEC0F58"/>
@@ -5820,7 +7156,7 @@
       </w:rPr>
     </w:lvl>
   </w:abstractNum>
-  <w:abstractNum w:abstractNumId="20" w15:restartNumberingAfterBreak="0">
+  <w:abstractNum w:abstractNumId="23" w15:restartNumberingAfterBreak="0">
     <w:nsid w:val="1B1823D1"/>
     <w:multiLevelType w:val="multilevel"/>
     <w:tmpl w:val="6322A56A"/>
@@ -5969,7 +7305,7 @@
       </w:rPr>
     </w:lvl>
   </w:abstractNum>
-  <w:abstractNum w:abstractNumId="21" w15:restartNumberingAfterBreak="0">
+  <w:abstractNum w:abstractNumId="24" w15:restartNumberingAfterBreak="0">
     <w:nsid w:val="1BFC4142"/>
     <w:multiLevelType w:val="multilevel"/>
     <w:tmpl w:val="7E56504C"/>
@@ -6118,7 +7454,7 @@
       </w:rPr>
     </w:lvl>
   </w:abstractNum>
-  <w:abstractNum w:abstractNumId="22" w15:restartNumberingAfterBreak="0">
+  <w:abstractNum w:abstractNumId="25" w15:restartNumberingAfterBreak="0">
     <w:nsid w:val="1F8434D1"/>
     <w:multiLevelType w:val="multilevel"/>
     <w:tmpl w:val="FB708DBA"/>
@@ -6267,7 +7603,7 @@
       </w:rPr>
     </w:lvl>
   </w:abstractNum>
-  <w:abstractNum w:abstractNumId="23" w15:restartNumberingAfterBreak="0">
+  <w:abstractNum w:abstractNumId="26" w15:restartNumberingAfterBreak="0">
     <w:nsid w:val="207012D4"/>
     <w:multiLevelType w:val="multilevel"/>
     <w:tmpl w:val="02B2B36E"/>
@@ -6416,7 +7752,7 @@
       </w:rPr>
     </w:lvl>
   </w:abstractNum>
-  <w:abstractNum w:abstractNumId="24" w15:restartNumberingAfterBreak="0">
+  <w:abstractNum w:abstractNumId="27" w15:restartNumberingAfterBreak="0">
     <w:nsid w:val="21556B96"/>
     <w:multiLevelType w:val="multilevel"/>
     <w:tmpl w:val="71A8A170"/>
@@ -6565,7 +7901,7 @@
       </w:rPr>
     </w:lvl>
   </w:abstractNum>
-  <w:abstractNum w:abstractNumId="25" w15:restartNumberingAfterBreak="0">
+  <w:abstractNum w:abstractNumId="28" w15:restartNumberingAfterBreak="0">
     <w:nsid w:val="232F0BB8"/>
     <w:multiLevelType w:val="multilevel"/>
     <w:tmpl w:val="AB62597C"/>
@@ -6714,7 +8050,7 @@
       </w:rPr>
     </w:lvl>
   </w:abstractNum>
-  <w:abstractNum w:abstractNumId="26" w15:restartNumberingAfterBreak="0">
+  <w:abstractNum w:abstractNumId="29" w15:restartNumberingAfterBreak="0">
     <w:nsid w:val="243E2803"/>
     <w:multiLevelType w:val="hybridMultilevel"/>
     <w:tmpl w:val="1EA290FE"/>
@@ -6828,7 +8164,182 @@
       </w:rPr>
     </w:lvl>
   </w:abstractNum>
-  <w:abstractNum w:abstractNumId="27" w15:restartNumberingAfterBreak="0">
+  <w:abstractNum w:abstractNumId="30" w15:restartNumberingAfterBreak="0">
+    <w:nsid w:val="24E77761"/>
+    <w:multiLevelType w:val="hybridMultilevel"/>
+    <w:tmpl w:val="23B67304"/>
+    <w:lvl w:ilvl="0" w:tplc="240A000F">
+      <w:start w:val="1"/>
+      <w:numFmt w:val="decimal"/>
+      <w:lvlText w:val="%1."/>
+      <w:lvlJc w:val="left"/>
+      <w:pPr>
+        <w:ind w:left="720" w:hanging="360"/>
+      </w:pPr>
+    </w:lvl>
+    <w:lvl w:ilvl="1" w:tplc="240A0019">
+      <w:start w:val="1"/>
+      <w:numFmt w:val="lowerLetter"/>
+      <w:lvlText w:val="%2."/>
+      <w:lvlJc w:val="left"/>
+      <w:pPr>
+        <w:ind w:left="1440" w:hanging="360"/>
+      </w:pPr>
+    </w:lvl>
+    <w:lvl w:ilvl="2" w:tplc="240A001B" w:tentative="1">
+      <w:start w:val="1"/>
+      <w:numFmt w:val="lowerRoman"/>
+      <w:lvlText w:val="%3."/>
+      <w:lvlJc w:val="right"/>
+      <w:pPr>
+        <w:ind w:left="2160" w:hanging="180"/>
+      </w:pPr>
+    </w:lvl>
+    <w:lvl w:ilvl="3" w:tplc="240A000F" w:tentative="1">
+      <w:start w:val="1"/>
+      <w:numFmt w:val="decimal"/>
+      <w:lvlText w:val="%4."/>
+      <w:lvlJc w:val="left"/>
+      <w:pPr>
+        <w:ind w:left="2880" w:hanging="360"/>
+      </w:pPr>
+    </w:lvl>
+    <w:lvl w:ilvl="4" w:tplc="240A0019" w:tentative="1">
+      <w:start w:val="1"/>
+      <w:numFmt w:val="lowerLetter"/>
+      <w:lvlText w:val="%5."/>
+      <w:lvlJc w:val="left"/>
+      <w:pPr>
+        <w:ind w:left="3600" w:hanging="360"/>
+      </w:pPr>
+    </w:lvl>
+    <w:lvl w:ilvl="5" w:tplc="240A001B" w:tentative="1">
+      <w:start w:val="1"/>
+      <w:numFmt w:val="lowerRoman"/>
+      <w:lvlText w:val="%6."/>
+      <w:lvlJc w:val="right"/>
+      <w:pPr>
+        <w:ind w:left="4320" w:hanging="180"/>
+      </w:pPr>
+    </w:lvl>
+    <w:lvl w:ilvl="6" w:tplc="240A000F" w:tentative="1">
+      <w:start w:val="1"/>
+      <w:numFmt w:val="decimal"/>
+      <w:lvlText w:val="%7."/>
+      <w:lvlJc w:val="left"/>
+      <w:pPr>
+        <w:ind w:left="5040" w:hanging="360"/>
+      </w:pPr>
+    </w:lvl>
+    <w:lvl w:ilvl="7" w:tplc="240A0019" w:tentative="1">
+      <w:start w:val="1"/>
+      <w:numFmt w:val="lowerLetter"/>
+      <w:lvlText w:val="%8."/>
+      <w:lvlJc w:val="left"/>
+      <w:pPr>
+        <w:ind w:left="5760" w:hanging="360"/>
+      </w:pPr>
+    </w:lvl>
+    <w:lvl w:ilvl="8" w:tplc="240A001B" w:tentative="1">
+      <w:start w:val="1"/>
+      <w:numFmt w:val="lowerRoman"/>
+      <w:lvlText w:val="%9."/>
+      <w:lvlJc w:val="right"/>
+      <w:pPr>
+        <w:ind w:left="6480" w:hanging="180"/>
+      </w:pPr>
+    </w:lvl>
+  </w:abstractNum>
+  <w:abstractNum w:abstractNumId="31" w15:restartNumberingAfterBreak="0">
+    <w:nsid w:val="252120E1"/>
+    <w:multiLevelType w:val="hybridMultilevel"/>
+    <w:tmpl w:val="2EFA72A4"/>
+    <w:lvl w:ilvl="0" w:tplc="FFFFFFFF">
+      <w:start w:val="1"/>
+      <w:numFmt w:val="lowerLetter"/>
+      <w:lvlText w:val="%1."/>
+      <w:lvlJc w:val="left"/>
+      <w:pPr>
+        <w:ind w:left="720" w:hanging="360"/>
+      </w:pPr>
+      <w:rPr>
+        <w:rFonts w:hint="default"/>
+      </w:rPr>
+    </w:lvl>
+    <w:lvl w:ilvl="1" w:tplc="FFFFFFFF">
+      <w:start w:val="1"/>
+      <w:numFmt w:val="lowerLetter"/>
+      <w:lvlText w:val="%2."/>
+      <w:lvlJc w:val="left"/>
+      <w:pPr>
+        <w:ind w:left="1440" w:hanging="360"/>
+      </w:pPr>
+    </w:lvl>
+    <w:lvl w:ilvl="2" w:tplc="FFFFFFFF" w:tentative="1">
+      <w:start w:val="1"/>
+      <w:numFmt w:val="lowerRoman"/>
+      <w:lvlText w:val="%3."/>
+      <w:lvlJc w:val="right"/>
+      <w:pPr>
+        <w:ind w:left="2160" w:hanging="180"/>
+      </w:pPr>
+    </w:lvl>
+    <w:lvl w:ilvl="3" w:tplc="FFFFFFFF" w:tentative="1">
+      <w:start w:val="1"/>
+      <w:numFmt w:val="decimal"/>
+      <w:lvlText w:val="%4."/>
+      <w:lvlJc w:val="left"/>
+      <w:pPr>
+        <w:ind w:left="2880" w:hanging="360"/>
+      </w:pPr>
+    </w:lvl>
+    <w:lvl w:ilvl="4" w:tplc="FFFFFFFF" w:tentative="1">
+      <w:start w:val="1"/>
+      <w:numFmt w:val="lowerLetter"/>
+      <w:lvlText w:val="%5."/>
+      <w:lvlJc w:val="left"/>
+      <w:pPr>
+        <w:ind w:left="3600" w:hanging="360"/>
+      </w:pPr>
+    </w:lvl>
+    <w:lvl w:ilvl="5" w:tplc="FFFFFFFF" w:tentative="1">
+      <w:start w:val="1"/>
+      <w:numFmt w:val="lowerRoman"/>
+      <w:lvlText w:val="%6."/>
+      <w:lvlJc w:val="right"/>
+      <w:pPr>
+        <w:ind w:left="4320" w:hanging="180"/>
+      </w:pPr>
+    </w:lvl>
+    <w:lvl w:ilvl="6" w:tplc="FFFFFFFF" w:tentative="1">
+      <w:start w:val="1"/>
+      <w:numFmt w:val="decimal"/>
+      <w:lvlText w:val="%7."/>
+      <w:lvlJc w:val="left"/>
+      <w:pPr>
+        <w:ind w:left="5040" w:hanging="360"/>
+      </w:pPr>
+    </w:lvl>
+    <w:lvl w:ilvl="7" w:tplc="FFFFFFFF" w:tentative="1">
+      <w:start w:val="1"/>
+      <w:numFmt w:val="lowerLetter"/>
+      <w:lvlText w:val="%8."/>
+      <w:lvlJc w:val="left"/>
+      <w:pPr>
+        <w:ind w:left="5760" w:hanging="360"/>
+      </w:pPr>
+    </w:lvl>
+    <w:lvl w:ilvl="8" w:tplc="FFFFFFFF" w:tentative="1">
+      <w:start w:val="1"/>
+      <w:numFmt w:val="lowerRoman"/>
+      <w:lvlText w:val="%9."/>
+      <w:lvlJc w:val="right"/>
+      <w:pPr>
+        <w:ind w:left="6480" w:hanging="180"/>
+      </w:pPr>
+    </w:lvl>
+  </w:abstractNum>
+  <w:abstractNum w:abstractNumId="32" w15:restartNumberingAfterBreak="0">
     <w:nsid w:val="2576661F"/>
     <w:multiLevelType w:val="multilevel"/>
     <w:tmpl w:val="DBCE084E"/>
@@ -6977,7 +8488,7 @@
       </w:rPr>
     </w:lvl>
   </w:abstractNum>
-  <w:abstractNum w:abstractNumId="28" w15:restartNumberingAfterBreak="0">
+  <w:abstractNum w:abstractNumId="33" w15:restartNumberingAfterBreak="0">
     <w:nsid w:val="295141E1"/>
     <w:multiLevelType w:val="multilevel"/>
     <w:tmpl w:val="09C6565E"/>
@@ -7126,7 +8637,7 @@
       </w:rPr>
     </w:lvl>
   </w:abstractNum>
-  <w:abstractNum w:abstractNumId="29" w15:restartNumberingAfterBreak="0">
+  <w:abstractNum w:abstractNumId="34" w15:restartNumberingAfterBreak="0">
     <w:nsid w:val="2E565005"/>
     <w:multiLevelType w:val="multilevel"/>
     <w:tmpl w:val="1584D3DA"/>
@@ -7275,7 +8786,7 @@
       </w:rPr>
     </w:lvl>
   </w:abstractNum>
-  <w:abstractNum w:abstractNumId="30" w15:restartNumberingAfterBreak="0">
+  <w:abstractNum w:abstractNumId="35" w15:restartNumberingAfterBreak="0">
     <w:nsid w:val="311A7C28"/>
     <w:multiLevelType w:val="multilevel"/>
     <w:tmpl w:val="AE905080"/>
@@ -7424,7 +8935,7 @@
       </w:rPr>
     </w:lvl>
   </w:abstractNum>
-  <w:abstractNum w:abstractNumId="31" w15:restartNumberingAfterBreak="0">
+  <w:abstractNum w:abstractNumId="36" w15:restartNumberingAfterBreak="0">
     <w:nsid w:val="32300886"/>
     <w:multiLevelType w:val="multilevel"/>
     <w:tmpl w:val="4C16482C"/>
@@ -7573,7 +9084,7 @@
       </w:rPr>
     </w:lvl>
   </w:abstractNum>
-  <w:abstractNum w:abstractNumId="32" w15:restartNumberingAfterBreak="0">
+  <w:abstractNum w:abstractNumId="37" w15:restartNumberingAfterBreak="0">
     <w:nsid w:val="334E6804"/>
     <w:multiLevelType w:val="multilevel"/>
     <w:tmpl w:val="3C7494EA"/>
@@ -7722,7 +9233,7 @@
       </w:rPr>
     </w:lvl>
   </w:abstractNum>
-  <w:abstractNum w:abstractNumId="33" w15:restartNumberingAfterBreak="0">
+  <w:abstractNum w:abstractNumId="38" w15:restartNumberingAfterBreak="0">
     <w:nsid w:val="3BD110C2"/>
     <w:multiLevelType w:val="multilevel"/>
     <w:tmpl w:val="47C242A6"/>
@@ -7871,7 +9382,7 @@
       </w:rPr>
     </w:lvl>
   </w:abstractNum>
-  <w:abstractNum w:abstractNumId="34" w15:restartNumberingAfterBreak="0">
+  <w:abstractNum w:abstractNumId="39" w15:restartNumberingAfterBreak="0">
     <w:nsid w:val="40054DF3"/>
     <w:multiLevelType w:val="multilevel"/>
     <w:tmpl w:val="2ED28296"/>
@@ -8020,7 +9531,7 @@
       </w:rPr>
     </w:lvl>
   </w:abstractNum>
-  <w:abstractNum w:abstractNumId="35" w15:restartNumberingAfterBreak="0">
+  <w:abstractNum w:abstractNumId="40" w15:restartNumberingAfterBreak="0">
     <w:nsid w:val="411C00C9"/>
     <w:multiLevelType w:val="multilevel"/>
     <w:tmpl w:val="BAB2B244"/>
@@ -8169,7 +9680,7 @@
       </w:rPr>
     </w:lvl>
   </w:abstractNum>
-  <w:abstractNum w:abstractNumId="36" w15:restartNumberingAfterBreak="0">
+  <w:abstractNum w:abstractNumId="41" w15:restartNumberingAfterBreak="0">
     <w:nsid w:val="46991F82"/>
     <w:multiLevelType w:val="multilevel"/>
     <w:tmpl w:val="07187834"/>
@@ -8318,7 +9829,7 @@
       </w:rPr>
     </w:lvl>
   </w:abstractNum>
-  <w:abstractNum w:abstractNumId="37" w15:restartNumberingAfterBreak="0">
+  <w:abstractNum w:abstractNumId="42" w15:restartNumberingAfterBreak="0">
     <w:nsid w:val="4B931414"/>
     <w:multiLevelType w:val="multilevel"/>
     <w:tmpl w:val="06509568"/>
@@ -8467,7 +9978,7 @@
       </w:rPr>
     </w:lvl>
   </w:abstractNum>
-  <w:abstractNum w:abstractNumId="38" w15:restartNumberingAfterBreak="0">
+  <w:abstractNum w:abstractNumId="43" w15:restartNumberingAfterBreak="0">
     <w:nsid w:val="4E100FA6"/>
     <w:multiLevelType w:val="multilevel"/>
     <w:tmpl w:val="ED043B30"/>
@@ -8616,7 +10127,7 @@
       </w:rPr>
     </w:lvl>
   </w:abstractNum>
-  <w:abstractNum w:abstractNumId="39" w15:restartNumberingAfterBreak="0">
+  <w:abstractNum w:abstractNumId="44" w15:restartNumberingAfterBreak="0">
     <w:nsid w:val="53C43B92"/>
     <w:multiLevelType w:val="multilevel"/>
     <w:tmpl w:val="06E8740A"/>
@@ -8765,7 +10276,7 @@
       </w:rPr>
     </w:lvl>
   </w:abstractNum>
-  <w:abstractNum w:abstractNumId="40" w15:restartNumberingAfterBreak="0">
+  <w:abstractNum w:abstractNumId="45" w15:restartNumberingAfterBreak="0">
     <w:nsid w:val="549113D2"/>
     <w:multiLevelType w:val="multilevel"/>
     <w:tmpl w:val="118A3E36"/>
@@ -8914,7 +10425,7 @@
       </w:rPr>
     </w:lvl>
   </w:abstractNum>
-  <w:abstractNum w:abstractNumId="41" w15:restartNumberingAfterBreak="0">
+  <w:abstractNum w:abstractNumId="46" w15:restartNumberingAfterBreak="0">
     <w:nsid w:val="585C779F"/>
     <w:multiLevelType w:val="multilevel"/>
     <w:tmpl w:val="B3EAC36C"/>
@@ -9063,7 +10574,7 @@
       </w:rPr>
     </w:lvl>
   </w:abstractNum>
-  <w:abstractNum w:abstractNumId="42" w15:restartNumberingAfterBreak="0">
+  <w:abstractNum w:abstractNumId="47" w15:restartNumberingAfterBreak="0">
     <w:nsid w:val="5B82602A"/>
     <w:multiLevelType w:val="hybridMultilevel"/>
     <w:tmpl w:val="2EFA72A4"/>
@@ -9152,7 +10663,7 @@
       </w:pPr>
     </w:lvl>
   </w:abstractNum>
-  <w:abstractNum w:abstractNumId="43" w15:restartNumberingAfterBreak="0">
+  <w:abstractNum w:abstractNumId="48" w15:restartNumberingAfterBreak="0">
     <w:nsid w:val="61F83CCE"/>
     <w:multiLevelType w:val="multilevel"/>
     <w:tmpl w:val="C112406A"/>
@@ -9218,7 +10729,7 @@
         <w:rFonts w:hint="default"/>
       </w:rPr>
     </w:lvl>
-    <w:lvl w:ilvl="4" w:tentative="1">
+    <w:lvl w:ilvl="4">
       <w:start w:val="1"/>
       <w:numFmt w:val="bullet"/>
       <w:lvlText w:val=""/>
@@ -9234,7 +10745,7 @@
         <w:sz w:val="20"/>
       </w:rPr>
     </w:lvl>
-    <w:lvl w:ilvl="5" w:tentative="1">
+    <w:lvl w:ilvl="5">
       <w:start w:val="1"/>
       <w:numFmt w:val="bullet"/>
       <w:lvlText w:val=""/>
@@ -9250,7 +10761,7 @@
         <w:sz w:val="20"/>
       </w:rPr>
     </w:lvl>
-    <w:lvl w:ilvl="6" w:tentative="1">
+    <w:lvl w:ilvl="6">
       <w:start w:val="1"/>
       <w:numFmt w:val="bullet"/>
       <w:lvlText w:val=""/>
@@ -9266,7 +10777,7 @@
         <w:sz w:val="20"/>
       </w:rPr>
     </w:lvl>
-    <w:lvl w:ilvl="7" w:tentative="1">
+    <w:lvl w:ilvl="7">
       <w:start w:val="1"/>
       <w:numFmt w:val="bullet"/>
       <w:lvlText w:val=""/>
@@ -9282,7 +10793,7 @@
         <w:sz w:val="20"/>
       </w:rPr>
     </w:lvl>
-    <w:lvl w:ilvl="8" w:tentative="1">
+    <w:lvl w:ilvl="8">
       <w:start w:val="1"/>
       <w:numFmt w:val="bullet"/>
       <w:lvlText w:val=""/>
@@ -9299,7 +10810,7 @@
       </w:rPr>
     </w:lvl>
   </w:abstractNum>
-  <w:abstractNum w:abstractNumId="44" w15:restartNumberingAfterBreak="0">
+  <w:abstractNum w:abstractNumId="49" w15:restartNumberingAfterBreak="0">
     <w:nsid w:val="668660FF"/>
     <w:multiLevelType w:val="multilevel"/>
     <w:tmpl w:val="D75A1812"/>
@@ -9448,7 +10959,7 @@
       </w:rPr>
     </w:lvl>
   </w:abstractNum>
-  <w:abstractNum w:abstractNumId="45" w15:restartNumberingAfterBreak="0">
+  <w:abstractNum w:abstractNumId="50" w15:restartNumberingAfterBreak="0">
     <w:nsid w:val="69C90C38"/>
     <w:multiLevelType w:val="multilevel"/>
     <w:tmpl w:val="FC529B54"/>
@@ -9597,7 +11108,303 @@
       </w:rPr>
     </w:lvl>
   </w:abstractNum>
-  <w:abstractNum w:abstractNumId="46" w15:restartNumberingAfterBreak="0">
+  <w:abstractNum w:abstractNumId="51" w15:restartNumberingAfterBreak="0">
+    <w:nsid w:val="6AD11A11"/>
+    <w:multiLevelType w:val="multilevel"/>
+    <w:tmpl w:val="773CCDC6"/>
+    <w:lvl w:ilvl="0">
+      <w:start w:val="1"/>
+      <w:numFmt w:val="bullet"/>
+      <w:lvlText w:val=""/>
+      <w:lvlJc w:val="left"/>
+      <w:pPr>
+        <w:tabs>
+          <w:tab w:val="num" w:pos="720"/>
+        </w:tabs>
+        <w:ind w:left="720" w:hanging="360"/>
+      </w:pPr>
+      <w:rPr>
+        <w:rFonts w:ascii="Symbol" w:hAnsi="Symbol" w:hint="default"/>
+        <w:sz w:val="20"/>
+      </w:rPr>
+    </w:lvl>
+    <w:lvl w:ilvl="1" w:tentative="1">
+      <w:start w:val="1"/>
+      <w:numFmt w:val="bullet"/>
+      <w:lvlText w:val="o"/>
+      <w:lvlJc w:val="left"/>
+      <w:pPr>
+        <w:tabs>
+          <w:tab w:val="num" w:pos="1440"/>
+        </w:tabs>
+        <w:ind w:left="1440" w:hanging="360"/>
+      </w:pPr>
+      <w:rPr>
+        <w:rFonts w:ascii="Courier New" w:hAnsi="Courier New" w:hint="default"/>
+        <w:sz w:val="20"/>
+      </w:rPr>
+    </w:lvl>
+    <w:lvl w:ilvl="2" w:tentative="1">
+      <w:start w:val="1"/>
+      <w:numFmt w:val="bullet"/>
+      <w:lvlText w:val=""/>
+      <w:lvlJc w:val="left"/>
+      <w:pPr>
+        <w:tabs>
+          <w:tab w:val="num" w:pos="2160"/>
+        </w:tabs>
+        <w:ind w:left="2160" w:hanging="360"/>
+      </w:pPr>
+      <w:rPr>
+        <w:rFonts w:ascii="Wingdings" w:hAnsi="Wingdings" w:hint="default"/>
+        <w:sz w:val="20"/>
+      </w:rPr>
+    </w:lvl>
+    <w:lvl w:ilvl="3" w:tentative="1">
+      <w:start w:val="1"/>
+      <w:numFmt w:val="bullet"/>
+      <w:lvlText w:val=""/>
+      <w:lvlJc w:val="left"/>
+      <w:pPr>
+        <w:tabs>
+          <w:tab w:val="num" w:pos="2880"/>
+        </w:tabs>
+        <w:ind w:left="2880" w:hanging="360"/>
+      </w:pPr>
+      <w:rPr>
+        <w:rFonts w:ascii="Wingdings" w:hAnsi="Wingdings" w:hint="default"/>
+        <w:sz w:val="20"/>
+      </w:rPr>
+    </w:lvl>
+    <w:lvl w:ilvl="4" w:tentative="1">
+      <w:start w:val="1"/>
+      <w:numFmt w:val="bullet"/>
+      <w:lvlText w:val=""/>
+      <w:lvlJc w:val="left"/>
+      <w:pPr>
+        <w:tabs>
+          <w:tab w:val="num" w:pos="3600"/>
+        </w:tabs>
+        <w:ind w:left="3600" w:hanging="360"/>
+      </w:pPr>
+      <w:rPr>
+        <w:rFonts w:ascii="Wingdings" w:hAnsi="Wingdings" w:hint="default"/>
+        <w:sz w:val="20"/>
+      </w:rPr>
+    </w:lvl>
+    <w:lvl w:ilvl="5" w:tentative="1">
+      <w:start w:val="1"/>
+      <w:numFmt w:val="bullet"/>
+      <w:lvlText w:val=""/>
+      <w:lvlJc w:val="left"/>
+      <w:pPr>
+        <w:tabs>
+          <w:tab w:val="num" w:pos="4320"/>
+        </w:tabs>
+        <w:ind w:left="4320" w:hanging="360"/>
+      </w:pPr>
+      <w:rPr>
+        <w:rFonts w:ascii="Wingdings" w:hAnsi="Wingdings" w:hint="default"/>
+        <w:sz w:val="20"/>
+      </w:rPr>
+    </w:lvl>
+    <w:lvl w:ilvl="6" w:tentative="1">
+      <w:start w:val="1"/>
+      <w:numFmt w:val="bullet"/>
+      <w:lvlText w:val=""/>
+      <w:lvlJc w:val="left"/>
+      <w:pPr>
+        <w:tabs>
+          <w:tab w:val="num" w:pos="5040"/>
+        </w:tabs>
+        <w:ind w:left="5040" w:hanging="360"/>
+      </w:pPr>
+      <w:rPr>
+        <w:rFonts w:ascii="Wingdings" w:hAnsi="Wingdings" w:hint="default"/>
+        <w:sz w:val="20"/>
+      </w:rPr>
+    </w:lvl>
+    <w:lvl w:ilvl="7" w:tentative="1">
+      <w:start w:val="1"/>
+      <w:numFmt w:val="bullet"/>
+      <w:lvlText w:val=""/>
+      <w:lvlJc w:val="left"/>
+      <w:pPr>
+        <w:tabs>
+          <w:tab w:val="num" w:pos="5760"/>
+        </w:tabs>
+        <w:ind w:left="5760" w:hanging="360"/>
+      </w:pPr>
+      <w:rPr>
+        <w:rFonts w:ascii="Wingdings" w:hAnsi="Wingdings" w:hint="default"/>
+        <w:sz w:val="20"/>
+      </w:rPr>
+    </w:lvl>
+    <w:lvl w:ilvl="8" w:tentative="1">
+      <w:start w:val="1"/>
+      <w:numFmt w:val="bullet"/>
+      <w:lvlText w:val=""/>
+      <w:lvlJc w:val="left"/>
+      <w:pPr>
+        <w:tabs>
+          <w:tab w:val="num" w:pos="6480"/>
+        </w:tabs>
+        <w:ind w:left="6480" w:hanging="360"/>
+      </w:pPr>
+      <w:rPr>
+        <w:rFonts w:ascii="Wingdings" w:hAnsi="Wingdings" w:hint="default"/>
+        <w:sz w:val="20"/>
+      </w:rPr>
+    </w:lvl>
+  </w:abstractNum>
+  <w:abstractNum w:abstractNumId="52" w15:restartNumberingAfterBreak="0">
+    <w:nsid w:val="6B950649"/>
+    <w:multiLevelType w:val="multilevel"/>
+    <w:tmpl w:val="C112406A"/>
+    <w:lvl w:ilvl="0">
+      <w:start w:val="1"/>
+      <w:numFmt w:val="decimal"/>
+      <w:lvlText w:val="%1."/>
+      <w:lvlJc w:val="left"/>
+      <w:pPr>
+        <w:tabs>
+          <w:tab w:val="num" w:pos="1080"/>
+        </w:tabs>
+        <w:ind w:left="1080" w:hanging="360"/>
+      </w:pPr>
+      <w:rPr>
+        <w:rFonts w:hint="default"/>
+        <w:b w:val="0"/>
+        <w:bCs w:val="0"/>
+        <w:sz w:val="20"/>
+      </w:rPr>
+    </w:lvl>
+    <w:lvl w:ilvl="1">
+      <w:start w:val="1"/>
+      <w:numFmt w:val="bullet"/>
+      <w:lvlText w:val="o"/>
+      <w:lvlJc w:val="left"/>
+      <w:pPr>
+        <w:tabs>
+          <w:tab w:val="num" w:pos="1800"/>
+        </w:tabs>
+        <w:ind w:left="1800" w:hanging="360"/>
+      </w:pPr>
+      <w:rPr>
+        <w:rFonts w:ascii="Courier New" w:hAnsi="Courier New" w:hint="default"/>
+        <w:sz w:val="20"/>
+      </w:rPr>
+    </w:lvl>
+    <w:lvl w:ilvl="2">
+      <w:start w:val="1"/>
+      <w:numFmt w:val="bullet"/>
+      <w:lvlText w:val=""/>
+      <w:lvlJc w:val="left"/>
+      <w:pPr>
+        <w:tabs>
+          <w:tab w:val="num" w:pos="2520"/>
+        </w:tabs>
+        <w:ind w:left="2520" w:hanging="360"/>
+      </w:pPr>
+      <w:rPr>
+        <w:rFonts w:ascii="Wingdings" w:hAnsi="Wingdings" w:hint="default"/>
+        <w:sz w:val="20"/>
+      </w:rPr>
+    </w:lvl>
+    <w:lvl w:ilvl="3">
+      <w:start w:val="1"/>
+      <w:numFmt w:val="decimal"/>
+      <w:lvlText w:val="%4."/>
+      <w:lvlJc w:val="left"/>
+      <w:pPr>
+        <w:ind w:left="3240" w:hanging="360"/>
+      </w:pPr>
+      <w:rPr>
+        <w:rFonts w:hint="default"/>
+      </w:rPr>
+    </w:lvl>
+    <w:lvl w:ilvl="4">
+      <w:start w:val="1"/>
+      <w:numFmt w:val="bullet"/>
+      <w:lvlText w:val=""/>
+      <w:lvlJc w:val="left"/>
+      <w:pPr>
+        <w:tabs>
+          <w:tab w:val="num" w:pos="3960"/>
+        </w:tabs>
+        <w:ind w:left="3960" w:hanging="360"/>
+      </w:pPr>
+      <w:rPr>
+        <w:rFonts w:ascii="Wingdings" w:hAnsi="Wingdings" w:hint="default"/>
+        <w:sz w:val="20"/>
+      </w:rPr>
+    </w:lvl>
+    <w:lvl w:ilvl="5">
+      <w:start w:val="1"/>
+      <w:numFmt w:val="bullet"/>
+      <w:lvlText w:val=""/>
+      <w:lvlJc w:val="left"/>
+      <w:pPr>
+        <w:tabs>
+          <w:tab w:val="num" w:pos="4680"/>
+        </w:tabs>
+        <w:ind w:left="4680" w:hanging="360"/>
+      </w:pPr>
+      <w:rPr>
+        <w:rFonts w:ascii="Wingdings" w:hAnsi="Wingdings" w:hint="default"/>
+        <w:sz w:val="20"/>
+      </w:rPr>
+    </w:lvl>
+    <w:lvl w:ilvl="6">
+      <w:start w:val="1"/>
+      <w:numFmt w:val="bullet"/>
+      <w:lvlText w:val=""/>
+      <w:lvlJc w:val="left"/>
+      <w:pPr>
+        <w:tabs>
+          <w:tab w:val="num" w:pos="5400"/>
+        </w:tabs>
+        <w:ind w:left="5400" w:hanging="360"/>
+      </w:pPr>
+      <w:rPr>
+        <w:rFonts w:ascii="Wingdings" w:hAnsi="Wingdings" w:hint="default"/>
+        <w:sz w:val="20"/>
+      </w:rPr>
+    </w:lvl>
+    <w:lvl w:ilvl="7">
+      <w:start w:val="1"/>
+      <w:numFmt w:val="bullet"/>
+      <w:lvlText w:val=""/>
+      <w:lvlJc w:val="left"/>
+      <w:pPr>
+        <w:tabs>
+          <w:tab w:val="num" w:pos="6120"/>
+        </w:tabs>
+        <w:ind w:left="6120" w:hanging="360"/>
+      </w:pPr>
+      <w:rPr>
+        <w:rFonts w:ascii="Wingdings" w:hAnsi="Wingdings" w:hint="default"/>
+        <w:sz w:val="20"/>
+      </w:rPr>
+    </w:lvl>
+    <w:lvl w:ilvl="8">
+      <w:start w:val="1"/>
+      <w:numFmt w:val="bullet"/>
+      <w:lvlText w:val=""/>
+      <w:lvlJc w:val="left"/>
+      <w:pPr>
+        <w:tabs>
+          <w:tab w:val="num" w:pos="6840"/>
+        </w:tabs>
+        <w:ind w:left="6840" w:hanging="360"/>
+      </w:pPr>
+      <w:rPr>
+        <w:rFonts w:ascii="Wingdings" w:hAnsi="Wingdings" w:hint="default"/>
+        <w:sz w:val="20"/>
+      </w:rPr>
+    </w:lvl>
+  </w:abstractNum>
+  <w:abstractNum w:abstractNumId="53" w15:restartNumberingAfterBreak="0">
     <w:nsid w:val="6E0D4B11"/>
     <w:multiLevelType w:val="multilevel"/>
     <w:tmpl w:val="0C102B14"/>
@@ -9746,7 +11553,7 @@
       </w:rPr>
     </w:lvl>
   </w:abstractNum>
-  <w:abstractNum w:abstractNumId="47" w15:restartNumberingAfterBreak="0">
+  <w:abstractNum w:abstractNumId="54" w15:restartNumberingAfterBreak="0">
     <w:nsid w:val="6F7400C9"/>
     <w:multiLevelType w:val="multilevel"/>
     <w:tmpl w:val="5C50C6B8"/>
@@ -9884,7 +11691,7 @@
       </w:rPr>
     </w:lvl>
   </w:abstractNum>
-  <w:abstractNum w:abstractNumId="48" w15:restartNumberingAfterBreak="0">
+  <w:abstractNum w:abstractNumId="55" w15:restartNumberingAfterBreak="0">
     <w:nsid w:val="6FE91283"/>
     <w:multiLevelType w:val="multilevel"/>
     <w:tmpl w:val="A4D4E58C"/>
@@ -10033,7 +11840,7 @@
       </w:rPr>
     </w:lvl>
   </w:abstractNum>
-  <w:abstractNum w:abstractNumId="49" w15:restartNumberingAfterBreak="0">
+  <w:abstractNum w:abstractNumId="56" w15:restartNumberingAfterBreak="0">
     <w:nsid w:val="71047863"/>
     <w:multiLevelType w:val="multilevel"/>
     <w:tmpl w:val="5C7C7CA8"/>
@@ -10178,7 +11985,7 @@
       </w:rPr>
     </w:lvl>
   </w:abstractNum>
-  <w:abstractNum w:abstractNumId="50" w15:restartNumberingAfterBreak="0">
+  <w:abstractNum w:abstractNumId="57" w15:restartNumberingAfterBreak="0">
     <w:nsid w:val="71912561"/>
     <w:multiLevelType w:val="multilevel"/>
     <w:tmpl w:val="8BFCE336"/>
@@ -10327,7 +12134,124 @@
       </w:rPr>
     </w:lvl>
   </w:abstractNum>
-  <w:abstractNum w:abstractNumId="51" w15:restartNumberingAfterBreak="0">
+  <w:abstractNum w:abstractNumId="58" w15:restartNumberingAfterBreak="0">
+    <w:nsid w:val="71C156BD"/>
+    <w:multiLevelType w:val="multilevel"/>
+    <w:tmpl w:val="C53ACEDC"/>
+    <w:lvl w:ilvl="0">
+      <w:start w:val="1"/>
+      <w:numFmt w:val="decimal"/>
+      <w:lvlText w:val="%1."/>
+      <w:lvlJc w:val="left"/>
+      <w:pPr>
+        <w:tabs>
+          <w:tab w:val="num" w:pos="720"/>
+        </w:tabs>
+        <w:ind w:left="720" w:hanging="360"/>
+      </w:pPr>
+    </w:lvl>
+    <w:lvl w:ilvl="1">
+      <w:start w:val="1"/>
+      <w:numFmt w:val="bullet"/>
+      <w:lvlText w:val="o"/>
+      <w:lvlJc w:val="left"/>
+      <w:pPr>
+        <w:tabs>
+          <w:tab w:val="num" w:pos="1440"/>
+        </w:tabs>
+        <w:ind w:left="1440" w:hanging="360"/>
+      </w:pPr>
+      <w:rPr>
+        <w:rFonts w:ascii="Courier New" w:hAnsi="Courier New" w:hint="default"/>
+        <w:sz w:val="20"/>
+      </w:rPr>
+    </w:lvl>
+    <w:lvl w:ilvl="2" w:tentative="1">
+      <w:start w:val="1"/>
+      <w:numFmt w:val="decimal"/>
+      <w:lvlText w:val="%3."/>
+      <w:lvlJc w:val="left"/>
+      <w:pPr>
+        <w:tabs>
+          <w:tab w:val="num" w:pos="2160"/>
+        </w:tabs>
+        <w:ind w:left="2160" w:hanging="360"/>
+      </w:pPr>
+    </w:lvl>
+    <w:lvl w:ilvl="3" w:tentative="1">
+      <w:start w:val="1"/>
+      <w:numFmt w:val="decimal"/>
+      <w:lvlText w:val="%4."/>
+      <w:lvlJc w:val="left"/>
+      <w:pPr>
+        <w:tabs>
+          <w:tab w:val="num" w:pos="2880"/>
+        </w:tabs>
+        <w:ind w:left="2880" w:hanging="360"/>
+      </w:pPr>
+    </w:lvl>
+    <w:lvl w:ilvl="4" w:tentative="1">
+      <w:start w:val="1"/>
+      <w:numFmt w:val="decimal"/>
+      <w:lvlText w:val="%5."/>
+      <w:lvlJc w:val="left"/>
+      <w:pPr>
+        <w:tabs>
+          <w:tab w:val="num" w:pos="3600"/>
+        </w:tabs>
+        <w:ind w:left="3600" w:hanging="360"/>
+      </w:pPr>
+    </w:lvl>
+    <w:lvl w:ilvl="5" w:tentative="1">
+      <w:start w:val="1"/>
+      <w:numFmt w:val="decimal"/>
+      <w:lvlText w:val="%6."/>
+      <w:lvlJc w:val="left"/>
+      <w:pPr>
+        <w:tabs>
+          <w:tab w:val="num" w:pos="4320"/>
+        </w:tabs>
+        <w:ind w:left="4320" w:hanging="360"/>
+      </w:pPr>
+    </w:lvl>
+    <w:lvl w:ilvl="6" w:tentative="1">
+      <w:start w:val="1"/>
+      <w:numFmt w:val="decimal"/>
+      <w:lvlText w:val="%7."/>
+      <w:lvlJc w:val="left"/>
+      <w:pPr>
+        <w:tabs>
+          <w:tab w:val="num" w:pos="5040"/>
+        </w:tabs>
+        <w:ind w:left="5040" w:hanging="360"/>
+      </w:pPr>
+    </w:lvl>
+    <w:lvl w:ilvl="7" w:tentative="1">
+      <w:start w:val="1"/>
+      <w:numFmt w:val="decimal"/>
+      <w:lvlText w:val="%8."/>
+      <w:lvlJc w:val="left"/>
+      <w:pPr>
+        <w:tabs>
+          <w:tab w:val="num" w:pos="5760"/>
+        </w:tabs>
+        <w:ind w:left="5760" w:hanging="360"/>
+      </w:pPr>
+    </w:lvl>
+    <w:lvl w:ilvl="8" w:tentative="1">
+      <w:start w:val="1"/>
+      <w:numFmt w:val="decimal"/>
+      <w:lvlText w:val="%9."/>
+      <w:lvlJc w:val="left"/>
+      <w:pPr>
+        <w:tabs>
+          <w:tab w:val="num" w:pos="6480"/>
+        </w:tabs>
+        <w:ind w:left="6480" w:hanging="360"/>
+      </w:pPr>
+    </w:lvl>
+  </w:abstractNum>
+  <w:abstractNum w:abstractNumId="59" w15:restartNumberingAfterBreak="0">
     <w:nsid w:val="725E5CBD"/>
     <w:multiLevelType w:val="multilevel"/>
     <w:tmpl w:val="3C748416"/>
@@ -10472,7 +12396,7 @@
       </w:rPr>
     </w:lvl>
   </w:abstractNum>
-  <w:abstractNum w:abstractNumId="52" w15:restartNumberingAfterBreak="0">
+  <w:abstractNum w:abstractNumId="60" w15:restartNumberingAfterBreak="0">
     <w:nsid w:val="778447C8"/>
     <w:multiLevelType w:val="multilevel"/>
     <w:tmpl w:val="199843CA"/>
@@ -10621,7 +12545,7 @@
       </w:rPr>
     </w:lvl>
   </w:abstractNum>
-  <w:abstractNum w:abstractNumId="53" w15:restartNumberingAfterBreak="0">
+  <w:abstractNum w:abstractNumId="61" w15:restartNumberingAfterBreak="0">
     <w:nsid w:val="77BF1FDB"/>
     <w:multiLevelType w:val="multilevel"/>
     <w:tmpl w:val="8988A59A"/>
@@ -10770,7 +12694,7 @@
       </w:rPr>
     </w:lvl>
   </w:abstractNum>
-  <w:abstractNum w:abstractNumId="54" w15:restartNumberingAfterBreak="0">
+  <w:abstractNum w:abstractNumId="62" w15:restartNumberingAfterBreak="0">
     <w:nsid w:val="7C1E5FA0"/>
     <w:multiLevelType w:val="hybridMultilevel"/>
     <w:tmpl w:val="AB8A55A8"/>
@@ -10884,7 +12808,7 @@
       </w:rPr>
     </w:lvl>
   </w:abstractNum>
-  <w:abstractNum w:abstractNumId="55" w15:restartNumberingAfterBreak="0">
+  <w:abstractNum w:abstractNumId="63" w15:restartNumberingAfterBreak="0">
     <w:nsid w:val="7DBE44F2"/>
     <w:multiLevelType w:val="multilevel"/>
     <w:tmpl w:val="5E565CA0"/>
@@ -11033,7 +12957,7 @@
       </w:rPr>
     </w:lvl>
   </w:abstractNum>
-  <w:abstractNum w:abstractNumId="56" w15:restartNumberingAfterBreak="0">
+  <w:abstractNum w:abstractNumId="64" w15:restartNumberingAfterBreak="0">
     <w:nsid w:val="7DF27BF8"/>
     <w:multiLevelType w:val="multilevel"/>
     <w:tmpl w:val="4DAE916E"/>
@@ -11182,7 +13106,7 @@
       </w:rPr>
     </w:lvl>
   </w:abstractNum>
-  <w:abstractNum w:abstractNumId="57" w15:restartNumberingAfterBreak="0">
+  <w:abstractNum w:abstractNumId="65" w15:restartNumberingAfterBreak="0">
     <w:nsid w:val="7F554559"/>
     <w:multiLevelType w:val="multilevel"/>
     <w:tmpl w:val="53148F5A"/>
@@ -11331,7 +13255,7 @@
       </w:rPr>
     </w:lvl>
   </w:abstractNum>
-  <w:abstractNum w:abstractNumId="58" w15:restartNumberingAfterBreak="0">
+  <w:abstractNum w:abstractNumId="66" w15:restartNumberingAfterBreak="0">
     <w:nsid w:val="7FC32AB1"/>
     <w:multiLevelType w:val="hybridMultilevel"/>
     <w:tmpl w:val="35B836AA"/>
@@ -11446,181 +13370,205 @@
     </w:lvl>
   </w:abstractNum>
   <w:num w:numId="1" w16cid:durableId="77990409">
+    <w:abstractNumId w:val="26"/>
+  </w:num>
+  <w:num w:numId="2" w16cid:durableId="2008438583">
+    <w:abstractNumId w:val="22"/>
+  </w:num>
+  <w:num w:numId="3" w16cid:durableId="1081021895">
+    <w:abstractNumId w:val="25"/>
+  </w:num>
+  <w:num w:numId="4" w16cid:durableId="1926374079">
+    <w:abstractNumId w:val="27"/>
+  </w:num>
+  <w:num w:numId="5" w16cid:durableId="1769306707">
+    <w:abstractNumId w:val="33"/>
+  </w:num>
+  <w:num w:numId="6" w16cid:durableId="2047606987">
+    <w:abstractNumId w:val="6"/>
+  </w:num>
+  <w:num w:numId="7" w16cid:durableId="903641122">
     <w:abstractNumId w:val="23"/>
   </w:num>
-  <w:num w:numId="2" w16cid:durableId="2008438583">
-    <w:abstractNumId w:val="19"/>
+  <w:num w:numId="8" w16cid:durableId="2123113303">
+    <w:abstractNumId w:val="13"/>
   </w:num>
-  <w:num w:numId="3" w16cid:durableId="1081021895">
-    <w:abstractNumId w:val="22"/>
+  <w:num w:numId="9" w16cid:durableId="893083944">
+    <w:abstractNumId w:val="50"/>
   </w:num>
-  <w:num w:numId="4" w16cid:durableId="1926374079">
-    <w:abstractNumId w:val="24"/>
-  </w:num>
-  <w:num w:numId="5" w16cid:durableId="1769306707">
-    <w:abstractNumId w:val="28"/>
-  </w:num>
-  <w:num w:numId="6" w16cid:durableId="2047606987">
+  <w:num w:numId="10" w16cid:durableId="661616508">
     <w:abstractNumId w:val="5"/>
   </w:num>
-  <w:num w:numId="7" w16cid:durableId="903641122">
+  <w:num w:numId="11" w16cid:durableId="1805345766">
     <w:abstractNumId w:val="20"/>
   </w:num>
-  <w:num w:numId="8" w16cid:durableId="2123113303">
-    <w:abstractNumId w:val="11"/>
+  <w:num w:numId="12" w16cid:durableId="1882940613">
+    <w:abstractNumId w:val="34"/>
   </w:num>
-  <w:num w:numId="9" w16cid:durableId="893083944">
+  <w:num w:numId="13" w16cid:durableId="215508514">
+    <w:abstractNumId w:val="32"/>
+  </w:num>
+  <w:num w:numId="14" w16cid:durableId="1354770674">
+    <w:abstractNumId w:val="64"/>
+  </w:num>
+  <w:num w:numId="15" w16cid:durableId="735787977">
+    <w:abstractNumId w:val="3"/>
+  </w:num>
+  <w:num w:numId="16" w16cid:durableId="1124618396">
+    <w:abstractNumId w:val="61"/>
+  </w:num>
+  <w:num w:numId="17" w16cid:durableId="794563594">
+    <w:abstractNumId w:val="40"/>
+  </w:num>
+  <w:num w:numId="18" w16cid:durableId="104928101">
+    <w:abstractNumId w:val="65"/>
+  </w:num>
+  <w:num w:numId="19" w16cid:durableId="1058673010">
+    <w:abstractNumId w:val="37"/>
+  </w:num>
+  <w:num w:numId="20" w16cid:durableId="218324790">
+    <w:abstractNumId w:val="53"/>
+  </w:num>
+  <w:num w:numId="21" w16cid:durableId="2113431745">
     <w:abstractNumId w:val="45"/>
   </w:num>
-  <w:num w:numId="10" w16cid:durableId="661616508">
-    <w:abstractNumId w:val="4"/>
+  <w:num w:numId="22" w16cid:durableId="249630915">
+    <w:abstractNumId w:val="60"/>
   </w:num>
-  <w:num w:numId="11" w16cid:durableId="1805345766">
-    <w:abstractNumId w:val="17"/>
+  <w:num w:numId="23" w16cid:durableId="2025979944">
+    <w:abstractNumId w:val="43"/>
   </w:num>
-  <w:num w:numId="12" w16cid:durableId="1882940613">
-    <w:abstractNumId w:val="29"/>
-  </w:num>
-  <w:num w:numId="13" w16cid:durableId="215508514">
-    <w:abstractNumId w:val="27"/>
-  </w:num>
-  <w:num w:numId="14" w16cid:durableId="1354770674">
-    <w:abstractNumId w:val="56"/>
-  </w:num>
-  <w:num w:numId="15" w16cid:durableId="735787977">
-    <w:abstractNumId w:val="2"/>
-  </w:num>
-  <w:num w:numId="16" w16cid:durableId="1124618396">
-    <w:abstractNumId w:val="53"/>
-  </w:num>
-  <w:num w:numId="17" w16cid:durableId="794563594">
+  <w:num w:numId="24" w16cid:durableId="1443457392">
     <w:abstractNumId w:val="35"/>
   </w:num>
-  <w:num w:numId="18" w16cid:durableId="104928101">
-    <w:abstractNumId w:val="57"/>
-  </w:num>
-  <w:num w:numId="19" w16cid:durableId="1058673010">
-    <w:abstractNumId w:val="32"/>
-  </w:num>
-  <w:num w:numId="20" w16cid:durableId="218324790">
-    <w:abstractNumId w:val="46"/>
-  </w:num>
-  <w:num w:numId="21" w16cid:durableId="2113431745">
-    <w:abstractNumId w:val="40"/>
-  </w:num>
-  <w:num w:numId="22" w16cid:durableId="249630915">
-    <w:abstractNumId w:val="52"/>
-  </w:num>
-  <w:num w:numId="23" w16cid:durableId="2025979944">
-    <w:abstractNumId w:val="38"/>
-  </w:num>
-  <w:num w:numId="24" w16cid:durableId="1443457392">
-    <w:abstractNumId w:val="30"/>
-  </w:num>
   <w:num w:numId="25" w16cid:durableId="266162331">
-    <w:abstractNumId w:val="34"/>
+    <w:abstractNumId w:val="39"/>
   </w:num>
   <w:num w:numId="26" w16cid:durableId="936061700">
-    <w:abstractNumId w:val="25"/>
+    <w:abstractNumId w:val="28"/>
   </w:num>
   <w:num w:numId="27" w16cid:durableId="1975939048">
     <w:abstractNumId w:val="1"/>
   </w:num>
   <w:num w:numId="28" w16cid:durableId="923534451">
-    <w:abstractNumId w:val="51"/>
+    <w:abstractNumId w:val="59"/>
   </w:num>
   <w:num w:numId="29" w16cid:durableId="1140418870">
+    <w:abstractNumId w:val="54"/>
+  </w:num>
+  <w:num w:numId="30" w16cid:durableId="1557202966">
+    <w:abstractNumId w:val="12"/>
+  </w:num>
+  <w:num w:numId="31" w16cid:durableId="15082830">
+    <w:abstractNumId w:val="66"/>
+  </w:num>
+  <w:num w:numId="32" w16cid:durableId="508065973">
+    <w:abstractNumId w:val="19"/>
+  </w:num>
+  <w:num w:numId="33" w16cid:durableId="852912038">
+    <w:abstractNumId w:val="29"/>
+  </w:num>
+  <w:num w:numId="34" w16cid:durableId="1052655701">
+    <w:abstractNumId w:val="21"/>
+  </w:num>
+  <w:num w:numId="35" w16cid:durableId="1209493782">
+    <w:abstractNumId w:val="56"/>
+  </w:num>
+  <w:num w:numId="36" w16cid:durableId="226844805">
     <w:abstractNumId w:val="47"/>
   </w:num>
-  <w:num w:numId="30" w16cid:durableId="1557202966">
+  <w:num w:numId="37" w16cid:durableId="849492011">
+    <w:abstractNumId w:val="15"/>
+  </w:num>
+  <w:num w:numId="38" w16cid:durableId="1655915976">
     <w:abstractNumId w:val="10"/>
   </w:num>
-  <w:num w:numId="31" w16cid:durableId="15082830">
-    <w:abstractNumId w:val="58"/>
+  <w:num w:numId="39" w16cid:durableId="930427226">
+    <w:abstractNumId w:val="38"/>
   </w:num>
-  <w:num w:numId="32" w16cid:durableId="508065973">
-    <w:abstractNumId w:val="16"/>
+  <w:num w:numId="40" w16cid:durableId="1804691902">
+    <w:abstractNumId w:val="63"/>
   </w:num>
-  <w:num w:numId="33" w16cid:durableId="852912038">
-    <w:abstractNumId w:val="26"/>
+  <w:num w:numId="41" w16cid:durableId="150175142">
+    <w:abstractNumId w:val="57"/>
   </w:num>
-  <w:num w:numId="34" w16cid:durableId="1052655701">
-    <w:abstractNumId w:val="18"/>
-  </w:num>
-  <w:num w:numId="35" w16cid:durableId="1209493782">
-    <w:abstractNumId w:val="49"/>
-  </w:num>
-  <w:num w:numId="36" w16cid:durableId="226844805">
-    <w:abstractNumId w:val="42"/>
-  </w:num>
-  <w:num w:numId="37" w16cid:durableId="849492011">
-    <w:abstractNumId w:val="13"/>
-  </w:num>
-  <w:num w:numId="38" w16cid:durableId="1655915976">
+  <w:num w:numId="42" w16cid:durableId="664238614">
     <w:abstractNumId w:val="9"/>
   </w:num>
-  <w:num w:numId="39" w16cid:durableId="930427226">
-    <w:abstractNumId w:val="33"/>
-  </w:num>
-  <w:num w:numId="40" w16cid:durableId="1804691902">
+  <w:num w:numId="43" w16cid:durableId="1799058736">
     <w:abstractNumId w:val="55"/>
   </w:num>
-  <w:num w:numId="41" w16cid:durableId="150175142">
-    <w:abstractNumId w:val="50"/>
-  </w:num>
-  <w:num w:numId="42" w16cid:durableId="664238614">
-    <w:abstractNumId w:val="8"/>
-  </w:num>
-  <w:num w:numId="43" w16cid:durableId="1799058736">
-    <w:abstractNumId w:val="48"/>
-  </w:num>
   <w:num w:numId="44" w16cid:durableId="329140987">
-    <w:abstractNumId w:val="12"/>
+    <w:abstractNumId w:val="14"/>
   </w:num>
   <w:num w:numId="45" w16cid:durableId="395932088">
-    <w:abstractNumId w:val="31"/>
+    <w:abstractNumId w:val="36"/>
   </w:num>
   <w:num w:numId="46" w16cid:durableId="1205558123">
     <w:abstractNumId w:val="0"/>
   </w:num>
   <w:num w:numId="47" w16cid:durableId="324552900">
-    <w:abstractNumId w:val="39"/>
+    <w:abstractNumId w:val="44"/>
   </w:num>
   <w:num w:numId="48" w16cid:durableId="1443453628">
+    <w:abstractNumId w:val="46"/>
+  </w:num>
+  <w:num w:numId="49" w16cid:durableId="249124492">
+    <w:abstractNumId w:val="18"/>
+  </w:num>
+  <w:num w:numId="50" w16cid:durableId="1084911461">
+    <w:abstractNumId w:val="8"/>
+  </w:num>
+  <w:num w:numId="51" w16cid:durableId="1964847994">
     <w:abstractNumId w:val="41"/>
   </w:num>
-  <w:num w:numId="49" w16cid:durableId="249124492">
-    <w:abstractNumId w:val="15"/>
+  <w:num w:numId="52" w16cid:durableId="1476868707">
+    <w:abstractNumId w:val="4"/>
   </w:num>
-  <w:num w:numId="50" w16cid:durableId="1084911461">
+  <w:num w:numId="53" w16cid:durableId="1756975641">
+    <w:abstractNumId w:val="24"/>
+  </w:num>
+  <w:num w:numId="54" w16cid:durableId="692806265">
+    <w:abstractNumId w:val="42"/>
+  </w:num>
+  <w:num w:numId="55" w16cid:durableId="1369180270">
+    <w:abstractNumId w:val="16"/>
+  </w:num>
+  <w:num w:numId="56" w16cid:durableId="670790399">
     <w:abstractNumId w:val="7"/>
   </w:num>
-  <w:num w:numId="51" w16cid:durableId="1964847994">
-    <w:abstractNumId w:val="36"/>
-  </w:num>
-  <w:num w:numId="52" w16cid:durableId="1476868707">
-    <w:abstractNumId w:val="3"/>
-  </w:num>
-  <w:num w:numId="53" w16cid:durableId="1756975641">
-    <w:abstractNumId w:val="21"/>
-  </w:num>
-  <w:num w:numId="54" w16cid:durableId="692806265">
-    <w:abstractNumId w:val="37"/>
-  </w:num>
-  <w:num w:numId="55" w16cid:durableId="1369180270">
-    <w:abstractNumId w:val="14"/>
-  </w:num>
-  <w:num w:numId="56" w16cid:durableId="670790399">
-    <w:abstractNumId w:val="6"/>
-  </w:num>
   <w:num w:numId="57" w16cid:durableId="1615626118">
-    <w:abstractNumId w:val="44"/>
+    <w:abstractNumId w:val="49"/>
   </w:num>
   <w:num w:numId="58" w16cid:durableId="1058750503">
-    <w:abstractNumId w:val="54"/>
+    <w:abstractNumId w:val="62"/>
   </w:num>
   <w:num w:numId="59" w16cid:durableId="1509326791">
-    <w:abstractNumId w:val="43"/>
+    <w:abstractNumId w:val="48"/>
+  </w:num>
+  <w:num w:numId="60" w16cid:durableId="1586374762">
+    <w:abstractNumId w:val="30"/>
+  </w:num>
+  <w:num w:numId="61" w16cid:durableId="224295206">
+    <w:abstractNumId w:val="31"/>
+  </w:num>
+  <w:num w:numId="62" w16cid:durableId="1610352433">
+    <w:abstractNumId w:val="51"/>
+  </w:num>
+  <w:num w:numId="63" w16cid:durableId="1191147735">
+    <w:abstractNumId w:val="58"/>
+  </w:num>
+  <w:num w:numId="64" w16cid:durableId="1882129797">
+    <w:abstractNumId w:val="52"/>
+  </w:num>
+  <w:num w:numId="65" w16cid:durableId="290939496">
+    <w:abstractNumId w:val="2"/>
+  </w:num>
+  <w:num w:numId="66" w16cid:durableId="287515283">
+    <w:abstractNumId w:val="17"/>
+  </w:num>
+  <w:num w:numId="67" w16cid:durableId="2111580172">
+    <w:abstractNumId w:val="11"/>
   </w:num>
 </w:numbering>
 </file>
@@ -12589,6 +14537,30 @@
       <w:spacing w:val="5"/>
     </w:rPr>
   </w:style>
+  <w:style w:type="character" w:styleId="Textoennegrita">
+    <w:name w:val="Strong"/>
+    <w:basedOn w:val="Fuentedeprrafopredeter"/>
+    <w:uiPriority w:val="22"/>
+    <w:qFormat/>
+    <w:rsid w:val="00122EB1"/>
+    <w:rPr>
+      <w:b/>
+      <w:bCs/>
+    </w:rPr>
+  </w:style>
+  <w:style w:type="character" w:styleId="CdigoHTML">
+    <w:name w:val="HTML Code"/>
+    <w:basedOn w:val="Fuentedeprrafopredeter"/>
+    <w:uiPriority w:val="99"/>
+    <w:semiHidden/>
+    <w:unhideWhenUsed/>
+    <w:rsid w:val="00122EB1"/>
+    <w:rPr>
+      <w:rFonts w:ascii="Courier New" w:eastAsia="Times New Roman" w:hAnsi="Courier New" w:cs="Courier New"/>
+      <w:sz w:val="20"/>
+      <w:szCs w:val="20"/>
+    </w:rPr>
+  </w:style>
 </w:styles>
 </file>
 

</xml_diff>